<commit_message>
updated with correct GDD - ready for grading
</commit_message>
<xml_diff>
--- a/Assets/Documentation/ArrowStrikeGDD.docx
+++ b/Assets/Documentation/ArrowStrikeGDD.docx
@@ -93,7 +93,7 @@
                     </pic:cNvPicPr>
                   </pic:nvPicPr>
                   <pic:blipFill>
-                    <a:blip r:embed="rId5">
+                    <a:blip r:embed="rId6">
                       <a:extLst>
                         <a:ext uri="{28A0092B-C50C-407E-A947-70E740481C1C}">
                           <a14:useLocalDpi xmlns:a14="http://schemas.microsoft.com/office/drawing/2010/main" val="0"/>
@@ -254,7 +254,7 @@
               <w:spacing w:line="240" w:lineRule="auto"/>
               <w:ind w:left="180" w:right="180"/>
             </w:pPr>
-            <w:hyperlink r:id="rId6">
+            <w:hyperlink r:id="rId7">
               <w:r>
                 <w:rPr>
                   <w:color w:val="1155CC"/>
@@ -271,7 +271,7 @@
               <w:spacing w:line="240" w:lineRule="auto"/>
               <w:ind w:left="180" w:right="180"/>
             </w:pPr>
-            <w:hyperlink r:id="rId7">
+            <w:hyperlink r:id="rId8">
               <w:r>
                 <w:rPr>
                   <w:color w:val="1155CC"/>
@@ -288,7 +288,7 @@
               <w:spacing w:line="240" w:lineRule="auto"/>
               <w:ind w:left="180" w:right="180"/>
             </w:pPr>
-            <w:hyperlink r:id="rId8">
+            <w:hyperlink r:id="rId9">
               <w:r>
                 <w:rPr>
                   <w:color w:val="1155CC"/>
@@ -305,7 +305,7 @@
               <w:spacing w:line="240" w:lineRule="auto"/>
               <w:ind w:left="180" w:right="180"/>
             </w:pPr>
-            <w:hyperlink r:id="rId9">
+            <w:hyperlink r:id="rId10">
               <w:r>
                 <w:rPr>
                   <w:color w:val="1155CC"/>
@@ -322,7 +322,7 @@
               <w:spacing w:line="240" w:lineRule="auto"/>
               <w:ind w:left="180" w:right="180"/>
             </w:pPr>
-            <w:hyperlink r:id="rId10">
+            <w:hyperlink r:id="rId11">
               <w:r>
                 <w:rPr>
                   <w:color w:val="1155CC"/>
@@ -339,7 +339,7 @@
               <w:spacing w:line="240" w:lineRule="auto"/>
               <w:ind w:left="180" w:right="180"/>
             </w:pPr>
-            <w:hyperlink r:id="rId11">
+            <w:hyperlink r:id="rId12">
               <w:r>
                 <w:rPr>
                   <w:color w:val="1155CC"/>
@@ -356,7 +356,7 @@
               <w:spacing w:line="240" w:lineRule="auto"/>
               <w:ind w:left="180" w:right="180"/>
             </w:pPr>
-            <w:hyperlink r:id="rId12">
+            <w:hyperlink r:id="rId13">
               <w:r>
                 <w:rPr>
                   <w:color w:val="1155CC"/>
@@ -373,7 +373,7 @@
               <w:spacing w:line="240" w:lineRule="auto"/>
               <w:ind w:left="180" w:right="180"/>
             </w:pPr>
-            <w:hyperlink r:id="rId13">
+            <w:hyperlink r:id="rId14">
               <w:r>
                 <w:rPr>
                   <w:color w:val="1155CC"/>
@@ -390,7 +390,7 @@
               <w:spacing w:line="240" w:lineRule="auto"/>
               <w:ind w:left="180" w:right="180"/>
             </w:pPr>
-            <w:hyperlink r:id="rId14">
+            <w:hyperlink r:id="rId15">
               <w:r>
                 <w:rPr>
                   <w:color w:val="1155CC"/>
@@ -407,7 +407,7 @@
               <w:spacing w:line="240" w:lineRule="auto"/>
               <w:ind w:left="180" w:right="180"/>
             </w:pPr>
-            <w:hyperlink r:id="rId15">
+            <w:hyperlink r:id="rId16">
               <w:r>
                 <w:rPr>
                   <w:color w:val="1155CC"/>
@@ -432,7 +432,7 @@
               </w:rPr>
               <w:t xml:space="preserve">  </w:t>
             </w:r>
-            <w:hyperlink r:id="rId16">
+            <w:hyperlink r:id="rId17">
               <w:r>
                 <w:rPr>
                   <w:color w:val="1155CC"/>
@@ -457,7 +457,7 @@
               </w:rPr>
               <w:t xml:space="preserve">  </w:t>
             </w:r>
-            <w:hyperlink r:id="rId17">
+            <w:hyperlink r:id="rId18">
               <w:r>
                 <w:rPr>
                   <w:color w:val="1155CC"/>
@@ -482,7 +482,7 @@
               </w:rPr>
               <w:t xml:space="preserve">    </w:t>
             </w:r>
-            <w:hyperlink r:id="rId18">
+            <w:hyperlink r:id="rId19">
               <w:r>
                 <w:rPr>
                   <w:color w:val="1155CC"/>
@@ -499,39 +499,71 @@
               <w:spacing w:line="240" w:lineRule="auto"/>
               <w:ind w:left="180" w:right="180"/>
             </w:pPr>
+            <w:hyperlink r:id="rId20">
+              <w:r>
+                <w:rPr>
+                  <w:color w:val="1155CC"/>
+                  <w:sz w:val="20"/>
+                  <w:szCs w:val="20"/>
+                </w:rPr>
+                <w:t xml:space="preserve">11 </w:t>
+              </w:r>
+              <w:r>
+                <w:rPr>
+                  <w:color w:val="1155CC"/>
+                  <w:sz w:val="20"/>
+                  <w:szCs w:val="20"/>
+                </w:rPr>
+                <w:t>Arrows</w:t>
+              </w:r>
+            </w:hyperlink>
+            <w:r>
+              <w:rPr>
+                <w:color w:val="1155CC"/>
+                <w:sz w:val="20"/>
+                <w:szCs w:val="20"/>
+              </w:rPr>
+              <w:t xml:space="preserve"> (Controllable)</w:t>
+            </w:r>
+          </w:p>
+          <w:p>
+            <w:pPr>
+              <w:widowControl w:val="0"/>
+              <w:spacing w:line="240" w:lineRule="auto"/>
+              <w:ind w:left="180" w:right="180"/>
+            </w:pPr>
             <w:r>
               <w:rPr>
                 <w:color w:val="222222"/>
                 <w:sz w:val="20"/>
                 <w:szCs w:val="20"/>
               </w:rPr>
-              <w:t xml:space="preserve">    </w:t>
-            </w:r>
-            <w:hyperlink r:id="rId19">
+              <w:t xml:space="preserve">  </w:t>
+            </w:r>
+            <w:hyperlink r:id="rId21">
               <w:r>
                 <w:rPr>
                   <w:color w:val="1155CC"/>
                   <w:sz w:val="20"/>
                   <w:szCs w:val="20"/>
                 </w:rPr>
-                <w:t>10.2.2 Maps</w:t>
-              </w:r>
-            </w:hyperlink>
-          </w:p>
-          <w:p>
-            <w:pPr>
-              <w:widowControl w:val="0"/>
-              <w:spacing w:line="240" w:lineRule="auto"/>
-              <w:ind w:left="180" w:right="180"/>
-            </w:pPr>
-            <w:hyperlink r:id="rId20">
+                <w:t>11.</w:t>
+              </w:r>
               <w:r>
                 <w:rPr>
                   <w:color w:val="1155CC"/>
                   <w:sz w:val="20"/>
                   <w:szCs w:val="20"/>
                 </w:rPr>
-                <w:t>11 Players</w:t>
+                <w:t>1</w:t>
+              </w:r>
+              <w:r>
+                <w:rPr>
+                  <w:color w:val="1155CC"/>
+                  <w:sz w:val="20"/>
+                  <w:szCs w:val="20"/>
+                </w:rPr>
+                <w:t xml:space="preserve"> Metrics</w:t>
               </w:r>
             </w:hyperlink>
           </w:p>
@@ -549,16 +581,65 @@
               </w:rPr>
               <w:t xml:space="preserve">  </w:t>
             </w:r>
-            <w:hyperlink r:id="rId21">
+            <w:hyperlink r:id="rId22">
               <w:r>
                 <w:rPr>
                   <w:color w:val="1155CC"/>
                   <w:sz w:val="20"/>
                   <w:szCs w:val="20"/>
                 </w:rPr>
-                <w:t>11.1 Characters</w:t>
+                <w:t>11.</w:t>
+              </w:r>
+              <w:r>
+                <w:rPr>
+                  <w:color w:val="1155CC"/>
+                  <w:sz w:val="20"/>
+                  <w:szCs w:val="20"/>
+                </w:rPr>
+                <w:t>2</w:t>
+              </w:r>
+              <w:r>
+                <w:rPr>
+                  <w:color w:val="1155CC"/>
+                  <w:sz w:val="20"/>
+                  <w:szCs w:val="20"/>
+                </w:rPr>
+                <w:t xml:space="preserve"> States</w:t>
               </w:r>
             </w:hyperlink>
+          </w:p>
+          <w:p>
+            <w:pPr>
+              <w:widowControl w:val="0"/>
+              <w:spacing w:line="240" w:lineRule="auto"/>
+              <w:ind w:left="180" w:right="180"/>
+            </w:pPr>
+            <w:hyperlink r:id="rId23">
+              <w:r>
+                <w:rPr>
+                  <w:color w:val="1155CC"/>
+                  <w:sz w:val="20"/>
+                  <w:szCs w:val="20"/>
+                </w:rPr>
+                <w:t xml:space="preserve">12 </w:t>
+              </w:r>
+              <w:r>
+                <w:rPr>
+                  <w:color w:val="1155CC"/>
+                  <w:sz w:val="20"/>
+                  <w:szCs w:val="20"/>
+                </w:rPr>
+                <w:t>Arrows</w:t>
+              </w:r>
+            </w:hyperlink>
+            <w:r>
+              <w:rPr>
+                <w:color w:val="1155CC"/>
+                <w:sz w:val="20"/>
+                <w:szCs w:val="20"/>
+              </w:rPr>
+              <w:t xml:space="preserve"> (Falling)</w:t>
+            </w:r>
           </w:p>
           <w:p>
             <w:pPr>
@@ -574,16 +655,48 @@
               </w:rPr>
               <w:t xml:space="preserve">  </w:t>
             </w:r>
-            <w:hyperlink r:id="rId22">
+            <w:hyperlink r:id="rId24">
               <w:r>
                 <w:rPr>
                   <w:color w:val="1155CC"/>
                   <w:sz w:val="20"/>
                   <w:szCs w:val="20"/>
                 </w:rPr>
-                <w:t>11.2 Metrics</w:t>
+                <w:t>1</w:t>
+              </w:r>
+              <w:r>
+                <w:rPr>
+                  <w:color w:val="1155CC"/>
+                  <w:sz w:val="20"/>
+                  <w:szCs w:val="20"/>
+                </w:rPr>
+                <w:t>2</w:t>
+              </w:r>
+              <w:r>
+                <w:rPr>
+                  <w:color w:val="1155CC"/>
+                  <w:sz w:val="20"/>
+                  <w:szCs w:val="20"/>
+                </w:rPr>
+                <w:t xml:space="preserve">.1 </w:t>
+              </w:r>
+              <w:r>
+                <w:rPr>
+                  <w:color w:val="1155CC"/>
+                  <w:sz w:val="20"/>
+                  <w:szCs w:val="20"/>
+                </w:rPr>
+                <w:t>Falling</w:t>
               </w:r>
             </w:hyperlink>
+            <w:r>
+              <w:rPr>
+                <w:color w:val="1155CC"/>
+                <w:sz w:val="20"/>
+                <w:szCs w:val="20"/>
+              </w:rPr>
+              <w:t xml:space="preserve"> Arrows</w:t>
+            </w:r>
           </w:p>
           <w:p>
             <w:pPr>
@@ -597,16 +710,48 @@
                 <w:sz w:val="20"/>
                 <w:szCs w:val="20"/>
               </w:rPr>
-              <w:t xml:space="preserve">  </w:t>
-            </w:r>
-            <w:hyperlink r:id="rId23">
+              <w:t xml:space="preserve">    </w:t>
+            </w:r>
+            <w:hyperlink r:id="rId25">
               <w:r>
                 <w:rPr>
                   <w:color w:val="1155CC"/>
                   <w:sz w:val="20"/>
                   <w:szCs w:val="20"/>
                 </w:rPr>
-                <w:t>11.3 States</w:t>
+                <w:t>1</w:t>
+              </w:r>
+              <w:r>
+                <w:rPr>
+                  <w:color w:val="1155CC"/>
+                  <w:sz w:val="20"/>
+                  <w:szCs w:val="20"/>
+                </w:rPr>
+                <w:t>2</w:t>
+              </w:r>
+              <w:r>
+                <w:rPr>
+                  <w:color w:val="1155CC"/>
+                  <w:sz w:val="20"/>
+                  <w:szCs w:val="20"/>
+                </w:rPr>
+                <w:t xml:space="preserve">.1.1 </w:t>
+              </w:r>
+              <w:r>
+                <w:rPr>
+                  <w:color w:val="1155CC"/>
+                  <w:sz w:val="20"/>
+                  <w:szCs w:val="20"/>
+                </w:rPr>
+                <w:t>Falling Arrow</w:t>
+              </w:r>
+              <w:r>
+                <w:rPr>
+                  <w:color w:val="1155CC"/>
+                  <w:sz w:val="20"/>
+                  <w:szCs w:val="20"/>
+                </w:rPr>
+                <w:t xml:space="preserve"> States</w:t>
               </w:r>
             </w:hyperlink>
           </w:p>
@@ -622,50 +767,73 @@
                 <w:sz w:val="20"/>
                 <w:szCs w:val="20"/>
               </w:rPr>
-              <w:t xml:space="preserve">  </w:t>
-            </w:r>
-            <w:hyperlink r:id="rId24">
+              <w:t xml:space="preserve">    </w:t>
+            </w:r>
+            <w:hyperlink r:id="rId26">
               <w:r>
                 <w:rPr>
                   <w:color w:val="1155CC"/>
                   <w:sz w:val="20"/>
                   <w:szCs w:val="20"/>
                 </w:rPr>
-                <w:t>11.4 Weapons</w:t>
-              </w:r>
-            </w:hyperlink>
-          </w:p>
-          <w:p>
-            <w:pPr>
-              <w:widowControl w:val="0"/>
-              <w:spacing w:line="240" w:lineRule="auto"/>
-              <w:ind w:left="180" w:right="180"/>
-            </w:pPr>
-            <w:hyperlink r:id="rId25">
+                <w:t>1</w:t>
+              </w:r>
               <w:r>
                 <w:rPr>
                   <w:color w:val="1155CC"/>
                   <w:sz w:val="20"/>
                   <w:szCs w:val="20"/>
                 </w:rPr>
-                <w:t>12 Player Line-up</w:t>
-              </w:r>
-            </w:hyperlink>
-          </w:p>
-          <w:p>
-            <w:pPr>
-              <w:widowControl w:val="0"/>
-              <w:spacing w:line="240" w:lineRule="auto"/>
-              <w:ind w:left="180" w:right="180"/>
-            </w:pPr>
-            <w:hyperlink r:id="rId26">
+                <w:t>2</w:t>
+              </w:r>
               <w:r>
                 <w:rPr>
                   <w:color w:val="1155CC"/>
                   <w:sz w:val="20"/>
                   <w:szCs w:val="20"/>
                 </w:rPr>
-                <w:t>13 NPC</w:t>
+                <w:t xml:space="preserve">.1.2 </w:t>
+              </w:r>
+              <w:r>
+                <w:rPr>
+                  <w:color w:val="1155CC"/>
+                  <w:sz w:val="20"/>
+                  <w:szCs w:val="20"/>
+                </w:rPr>
+                <w:t>Falling</w:t>
+              </w:r>
+              <w:r>
+                <w:rPr>
+                  <w:color w:val="1155CC"/>
+                  <w:sz w:val="20"/>
+                  <w:szCs w:val="20"/>
+                </w:rPr>
+                <w:t xml:space="preserve"> Spawn Points</w:t>
+              </w:r>
+            </w:hyperlink>
+          </w:p>
+          <w:p>
+            <w:pPr>
+              <w:widowControl w:val="0"/>
+              <w:spacing w:line="240" w:lineRule="auto"/>
+              <w:ind w:left="180" w:right="180"/>
+            </w:pPr>
+            <w:hyperlink r:id="rId27">
+              <w:r>
+                <w:rPr>
+                  <w:color w:val="1155CC"/>
+                  <w:sz w:val="20"/>
+                  <w:szCs w:val="20"/>
+                </w:rPr>
+                <w:t>13</w:t>
+              </w:r>
+              <w:r>
+                <w:rPr>
+                  <w:color w:val="1155CC"/>
+                  <w:sz w:val="20"/>
+                  <w:szCs w:val="20"/>
+                </w:rPr>
+                <w:t xml:space="preserve"> Art</w:t>
               </w:r>
             </w:hyperlink>
           </w:p>
@@ -683,14 +851,22 @@
               </w:rPr>
               <w:t xml:space="preserve">  </w:t>
             </w:r>
-            <w:hyperlink r:id="rId27">
+            <w:hyperlink r:id="rId28">
               <w:r>
                 <w:rPr>
                   <w:color w:val="1155CC"/>
                   <w:sz w:val="20"/>
                   <w:szCs w:val="20"/>
                 </w:rPr>
-                <w:t>13.1 Enemies</w:t>
+                <w:t>13</w:t>
+              </w:r>
+              <w:r>
+                <w:rPr>
+                  <w:color w:val="1155CC"/>
+                  <w:sz w:val="20"/>
+                  <w:szCs w:val="20"/>
+                </w:rPr>
+                <w:t>.1 Setting</w:t>
               </w:r>
             </w:hyperlink>
           </w:p>
@@ -706,16 +882,24 @@
                 <w:sz w:val="20"/>
                 <w:szCs w:val="20"/>
               </w:rPr>
-              <w:t xml:space="preserve">    </w:t>
-            </w:r>
-            <w:hyperlink r:id="rId28">
+              <w:t xml:space="preserve">  </w:t>
+            </w:r>
+            <w:hyperlink r:id="rId29">
               <w:r>
                 <w:rPr>
                   <w:color w:val="1155CC"/>
                   <w:sz w:val="20"/>
                   <w:szCs w:val="20"/>
                 </w:rPr>
-                <w:t>13.1.1 Enemy States</w:t>
+                <w:t>13</w:t>
+              </w:r>
+              <w:r>
+                <w:rPr>
+                  <w:color w:val="1155CC"/>
+                  <w:sz w:val="20"/>
+                  <w:szCs w:val="20"/>
+                </w:rPr>
+                <w:t>.2 Level Design</w:t>
               </w:r>
             </w:hyperlink>
           </w:p>
@@ -731,41 +915,24 @@
                 <w:sz w:val="20"/>
                 <w:szCs w:val="20"/>
               </w:rPr>
-              <w:t xml:space="preserve">    </w:t>
-            </w:r>
-            <w:hyperlink r:id="rId29">
+              <w:t xml:space="preserve">  </w:t>
+            </w:r>
+            <w:hyperlink r:id="rId30">
               <w:r>
                 <w:rPr>
                   <w:color w:val="1155CC"/>
                   <w:sz w:val="20"/>
                   <w:szCs w:val="20"/>
                 </w:rPr>
-                <w:t>13.1.2 Enemy Spawn Points</w:t>
-              </w:r>
-            </w:hyperlink>
-          </w:p>
-          <w:p>
-            <w:pPr>
-              <w:widowControl w:val="0"/>
-              <w:spacing w:line="240" w:lineRule="auto"/>
-              <w:ind w:left="180" w:right="180"/>
-            </w:pPr>
-            <w:r>
-              <w:rPr>
-                <w:color w:val="222222"/>
-                <w:sz w:val="20"/>
-                <w:szCs w:val="20"/>
-              </w:rPr>
-              <w:t xml:space="preserve">  </w:t>
-            </w:r>
-            <w:hyperlink r:id="rId30">
+                <w:t>13</w:t>
+              </w:r>
               <w:r>
                 <w:rPr>
                   <w:color w:val="1155CC"/>
                   <w:sz w:val="20"/>
                   <w:szCs w:val="20"/>
                 </w:rPr>
-                <w:t>13.2 Allies / Companions</w:t>
+                <w:t>.3 Audio</w:t>
               </w:r>
             </w:hyperlink>
           </w:p>
@@ -774,15 +941,12 @@
               <w:widowControl w:val="0"/>
               <w:spacing w:line="240" w:lineRule="auto"/>
               <w:ind w:left="180" w:right="180"/>
-            </w:pPr>
-            <w:r>
-              <w:rPr>
-                <w:color w:val="222222"/>
+              <w:rPr>
+                <w:color w:val="1155CC"/>
                 <w:sz w:val="20"/>
                 <w:szCs w:val="20"/>
               </w:rPr>
-              <w:t xml:space="preserve">    </w:t>
-            </w:r>
+            </w:pPr>
             <w:hyperlink r:id="rId31">
               <w:r>
                 <w:rPr>
@@ -790,193 +954,166 @@
                   <w:sz w:val="20"/>
                   <w:szCs w:val="20"/>
                 </w:rPr>
-                <w:t>13.2.1 Ally States</w:t>
-              </w:r>
-            </w:hyperlink>
-          </w:p>
-          <w:p>
-            <w:pPr>
-              <w:widowControl w:val="0"/>
-              <w:spacing w:line="240" w:lineRule="auto"/>
-              <w:ind w:left="180" w:right="180"/>
-            </w:pPr>
-            <w:r>
-              <w:rPr>
-                <w:color w:val="222222"/>
-                <w:sz w:val="20"/>
-                <w:szCs w:val="20"/>
-              </w:rPr>
-              <w:t xml:space="preserve">    </w:t>
-            </w:r>
-            <w:hyperlink r:id="rId32">
+                <w:t>14</w:t>
+              </w:r>
               <w:r>
                 <w:rPr>
                   <w:color w:val="1155CC"/>
                   <w:sz w:val="20"/>
                   <w:szCs w:val="20"/>
                 </w:rPr>
-                <w:t>13.2.2 Ally Spawn Points</w:t>
+                <w:t xml:space="preserve"> Wish List</w:t>
               </w:r>
             </w:hyperlink>
           </w:p>
           <w:p>
             <w:pPr>
-              <w:widowControl w:val="0"/>
-              <w:spacing w:line="240" w:lineRule="auto"/>
-              <w:ind w:left="180" w:right="180"/>
-            </w:pPr>
-            <w:hyperlink r:id="rId33">
-              <w:r>
-                <w:rPr>
-                  <w:color w:val="1155CC"/>
-                  <w:sz w:val="20"/>
-                  <w:szCs w:val="20"/>
-                </w:rPr>
-                <w:t>14 Art</w:t>
-              </w:r>
-            </w:hyperlink>
-          </w:p>
-          <w:p>
-            <w:pPr>
-              <w:widowControl w:val="0"/>
-              <w:spacing w:line="240" w:lineRule="auto"/>
-              <w:ind w:left="180" w:right="180"/>
-            </w:pPr>
-            <w:r>
-              <w:rPr>
-                <w:color w:val="222222"/>
+              <w:pStyle w:val="Bibliography"/>
+              <w:ind w:left="720" w:hanging="720"/>
+              <w:rPr>
+                <w:noProof/>
+                <w:sz w:val="24"/>
+                <w:szCs w:val="24"/>
+              </w:rPr>
+            </w:pPr>
+            <w:r>
+              <w:rPr>
+                <w:color w:val="1155CC"/>
                 <w:sz w:val="20"/>
                 <w:szCs w:val="20"/>
               </w:rPr>
-              <w:t xml:space="preserve">  </w:t>
-            </w:r>
-            <w:hyperlink r:id="rId34">
-              <w:r>
-                <w:rPr>
-                  <w:color w:val="1155CC"/>
-                  <w:sz w:val="20"/>
-                  <w:szCs w:val="20"/>
-                </w:rPr>
-                <w:t>14.1 Setting</w:t>
-              </w:r>
-            </w:hyperlink>
-          </w:p>
-          <w:p>
-            <w:pPr>
-              <w:widowControl w:val="0"/>
-              <w:spacing w:line="240" w:lineRule="auto"/>
-              <w:ind w:left="180" w:right="180"/>
-            </w:pPr>
-            <w:r>
-              <w:rPr>
-                <w:color w:val="222222"/>
+              <w:fldChar w:fldCharType="begin"/>
+            </w:r>
+            <w:r>
+              <w:rPr>
+                <w:color w:val="1155CC"/>
                 <w:sz w:val="20"/>
                 <w:szCs w:val="20"/>
               </w:rPr>
-              <w:t xml:space="preserve">  </w:t>
-            </w:r>
-            <w:hyperlink r:id="rId35">
-              <w:r>
-                <w:rPr>
-                  <w:color w:val="1155CC"/>
-                  <w:sz w:val="20"/>
-                  <w:szCs w:val="20"/>
-                </w:rPr>
-                <w:t>14.2 Level Design</w:t>
-              </w:r>
-            </w:hyperlink>
-          </w:p>
-          <w:p>
-            <w:pPr>
-              <w:widowControl w:val="0"/>
-              <w:spacing w:line="240" w:lineRule="auto"/>
-              <w:ind w:left="180" w:right="180"/>
-            </w:pPr>
-            <w:r>
-              <w:rPr>
-                <w:color w:val="222222"/>
+              <w:instrText xml:space="preserve"> BIBLIOGRAPHY  \l 1033 </w:instrText>
+            </w:r>
+            <w:r>
+              <w:rPr>
+                <w:color w:val="1155CC"/>
                 <w:sz w:val="20"/>
                 <w:szCs w:val="20"/>
               </w:rPr>
-              <w:t xml:space="preserve">  </w:t>
-            </w:r>
-            <w:hyperlink r:id="rId36">
-              <w:r>
-                <w:rPr>
-                  <w:color w:val="1155CC"/>
-                  <w:sz w:val="20"/>
-                  <w:szCs w:val="20"/>
-                </w:rPr>
-                <w:t>14.3 Audio</w:t>
-              </w:r>
-            </w:hyperlink>
+              <w:fldChar w:fldCharType="separate"/>
+            </w:r>
+            <w:r>
+              <w:rPr>
+                <w:noProof/>
+              </w:rPr>
+              <w:t>Brooks, J. (2020, November 20). Beat Scroller Script.</w:t>
+            </w:r>
+          </w:p>
+          <w:p>
+            <w:pPr>
+              <w:pStyle w:val="Bibliography"/>
+              <w:ind w:left="720" w:hanging="720"/>
+              <w:rPr>
+                <w:noProof/>
+              </w:rPr>
+            </w:pPr>
+            <w:r>
+              <w:rPr>
+                <w:noProof/>
+              </w:rPr>
+              <w:t xml:space="preserve">Brooks, J. (n.d.). </w:t>
+            </w:r>
+            <w:r>
+              <w:rPr>
+                <w:i/>
+                <w:iCs/>
+                <w:noProof/>
+              </w:rPr>
+              <w:t>Beat Scroller Script.</w:t>
+            </w:r>
+            <w:r>
+              <w:rPr>
+                <w:noProof/>
+              </w:rPr>
+              <w:t xml:space="preserve"> </w:t>
+            </w:r>
+          </w:p>
+          <w:p>
+            <w:pPr>
+              <w:pStyle w:val="Bibliography"/>
+              <w:ind w:left="720" w:hanging="720"/>
+              <w:rPr>
+                <w:noProof/>
+              </w:rPr>
+            </w:pPr>
+            <w:r>
+              <w:rPr>
+                <w:noProof/>
+              </w:rPr>
+              <w:t xml:space="preserve">Brooks, J. (n.d.). </w:t>
+            </w:r>
+            <w:r>
+              <w:rPr>
+                <w:i/>
+                <w:iCs/>
+                <w:noProof/>
+              </w:rPr>
+              <w:t>Hollow Arrow.</w:t>
+            </w:r>
+            <w:r>
+              <w:rPr>
+                <w:noProof/>
+              </w:rPr>
+              <w:t xml:space="preserve"> </w:t>
+            </w:r>
+          </w:p>
+          <w:p>
+            <w:pPr>
+              <w:pStyle w:val="Bibliography"/>
+              <w:ind w:left="720" w:hanging="720"/>
+              <w:rPr>
+                <w:noProof/>
+              </w:rPr>
+            </w:pPr>
+            <w:r>
+              <w:rPr>
+                <w:noProof/>
+              </w:rPr>
+              <w:t>freesound.org (n.d.). Buttonchime_02_up.</w:t>
+            </w:r>
+          </w:p>
+          <w:p>
+            <w:pPr>
+              <w:pStyle w:val="Bibliography"/>
+              <w:ind w:left="720" w:hanging="720"/>
+              <w:rPr>
+                <w:noProof/>
+              </w:rPr>
+            </w:pPr>
+            <w:r>
+              <w:rPr>
+                <w:noProof/>
+              </w:rPr>
+              <w:t>NoCopyrightSounds (2020). Chime - Lifelong.</w:t>
+            </w:r>
           </w:p>
           <w:p>
             <w:pPr>
               <w:widowControl w:val="0"/>
               <w:spacing w:line="240" w:lineRule="auto"/>
               <w:ind w:left="180" w:right="180"/>
-            </w:pPr>
-            <w:hyperlink r:id="rId37">
-              <w:r>
-                <w:rPr>
-                  <w:color w:val="1155CC"/>
-                  <w:sz w:val="20"/>
-                  <w:szCs w:val="20"/>
-                </w:rPr>
-                <w:t>15 Procedurally Generated Content</w:t>
-              </w:r>
-            </w:hyperlink>
-          </w:p>
-          <w:p>
-            <w:pPr>
-              <w:widowControl w:val="0"/>
-              <w:spacing w:line="240" w:lineRule="auto"/>
-              <w:ind w:left="180" w:right="180"/>
-            </w:pPr>
-            <w:r>
-              <w:rPr>
-                <w:color w:val="222222"/>
+              <w:rPr>
+                <w:color w:val="1155CC"/>
                 <w:sz w:val="20"/>
                 <w:szCs w:val="20"/>
               </w:rPr>
-              <w:t xml:space="preserve">  </w:t>
-            </w:r>
-            <w:hyperlink r:id="rId38">
-              <w:r>
-                <w:rPr>
-                  <w:color w:val="1155CC"/>
-                  <w:sz w:val="20"/>
-                  <w:szCs w:val="20"/>
-                </w:rPr>
-                <w:t>15.1 Environment</w:t>
-              </w:r>
-            </w:hyperlink>
-          </w:p>
-          <w:p>
-            <w:pPr>
-              <w:widowControl w:val="0"/>
-              <w:spacing w:line="240" w:lineRule="auto"/>
-              <w:ind w:left="180" w:right="180"/>
-            </w:pPr>
-            <w:r>
-              <w:rPr>
-                <w:color w:val="222222"/>
+            </w:pPr>
+            <w:r>
+              <w:rPr>
+                <w:color w:val="1155CC"/>
                 <w:sz w:val="20"/>
                 <w:szCs w:val="20"/>
               </w:rPr>
-              <w:t xml:space="preserve">  </w:t>
-            </w:r>
-            <w:hyperlink r:id="rId39">
-              <w:r>
-                <w:rPr>
-                  <w:color w:val="1155CC"/>
-                  <w:sz w:val="20"/>
-                  <w:szCs w:val="20"/>
-                </w:rPr>
-                <w:t>15.2 Levels</w:t>
-              </w:r>
-            </w:hyperlink>
+              <w:fldChar w:fldCharType="end"/>
+            </w:r>
           </w:p>
           <w:p>
             <w:pPr>
@@ -986,114 +1123,12 @@
             </w:pPr>
             <w:r>
               <w:rPr>
-                <w:color w:val="222222"/>
+                <w:color w:val="1155CC"/>
                 <w:sz w:val="20"/>
                 <w:szCs w:val="20"/>
               </w:rPr>
-              <w:t xml:space="preserve">  </w:t>
-            </w:r>
-            <w:hyperlink r:id="rId40">
-              <w:r>
-                <w:rPr>
-                  <w:color w:val="1155CC"/>
-                  <w:sz w:val="20"/>
-                  <w:szCs w:val="20"/>
-                </w:rPr>
-                <w:t>15.3 Artificial Intelligence NPC</w:t>
-              </w:r>
-            </w:hyperlink>
-          </w:p>
-          <w:p>
-            <w:pPr>
-              <w:widowControl w:val="0"/>
-              <w:spacing w:line="240" w:lineRule="auto"/>
-              <w:ind w:left="180" w:right="180"/>
-            </w:pPr>
-            <w:r>
-              <w:rPr>
-                <w:color w:val="222222"/>
-                <w:sz w:val="20"/>
-                <w:szCs w:val="20"/>
-              </w:rPr>
-              <w:t xml:space="preserve">  </w:t>
-            </w:r>
-            <w:hyperlink r:id="rId41">
-              <w:r>
-                <w:rPr>
-                  <w:color w:val="1155CC"/>
-                  <w:sz w:val="20"/>
-                  <w:szCs w:val="20"/>
-                </w:rPr>
-                <w:t>15.4 Visual Arts</w:t>
-              </w:r>
-            </w:hyperlink>
-          </w:p>
-          <w:p>
-            <w:pPr>
-              <w:widowControl w:val="0"/>
-              <w:spacing w:line="240" w:lineRule="auto"/>
-              <w:ind w:left="180" w:right="180"/>
-            </w:pPr>
-            <w:r>
-              <w:rPr>
-                <w:color w:val="222222"/>
-                <w:sz w:val="20"/>
-                <w:szCs w:val="20"/>
-              </w:rPr>
-              <w:t xml:space="preserve">  </w:t>
-            </w:r>
-            <w:hyperlink r:id="rId42">
-              <w:r>
-                <w:rPr>
-                  <w:color w:val="1155CC"/>
-                  <w:sz w:val="20"/>
-                  <w:szCs w:val="20"/>
-                </w:rPr>
-                <w:t>15.5 Audio</w:t>
-              </w:r>
-            </w:hyperlink>
-          </w:p>
-          <w:p>
-            <w:pPr>
-              <w:widowControl w:val="0"/>
-              <w:spacing w:line="240" w:lineRule="auto"/>
-              <w:ind w:left="180" w:right="180"/>
-            </w:pPr>
-            <w:r>
-              <w:rPr>
-                <w:color w:val="222222"/>
-                <w:sz w:val="20"/>
-                <w:szCs w:val="20"/>
-              </w:rPr>
-              <w:t xml:space="preserve">  </w:t>
-            </w:r>
-            <w:hyperlink r:id="rId43">
-              <w:r>
-                <w:rPr>
-                  <w:color w:val="1155CC"/>
-                  <w:sz w:val="20"/>
-                  <w:szCs w:val="20"/>
-                </w:rPr>
-                <w:t>15.6 Minimum Viable Product (MPV)</w:t>
-              </w:r>
-            </w:hyperlink>
-          </w:p>
-          <w:p>
-            <w:pPr>
-              <w:widowControl w:val="0"/>
-              <w:spacing w:line="240" w:lineRule="auto"/>
-              <w:ind w:left="180" w:right="180"/>
-            </w:pPr>
-            <w:hyperlink r:id="rId44">
-              <w:r>
-                <w:rPr>
-                  <w:color w:val="1155CC"/>
-                  <w:sz w:val="20"/>
-                  <w:szCs w:val="20"/>
-                </w:rPr>
-                <w:t>16 Wish List</w:t>
-              </w:r>
-            </w:hyperlink>
+              <w:t>15 Bibliography</w:t>
+            </w:r>
           </w:p>
           <w:tbl>
             <w:tblPr>
@@ -1559,7 +1594,7 @@
       <w:pPr>
         <w:ind w:right="180"/>
       </w:pPr>
-      <w:hyperlink r:id="rId45"/>
+      <w:hyperlink r:id="rId32"/>
     </w:p>
     <w:tbl>
       <w:tblPr>
@@ -1744,12 +1779,7 @@
         <w:t>multiplier</w:t>
       </w:r>
       <w:r>
-        <w:t xml:space="preserve"> which will accrue bonus points depending on the combo length. Depending on the exactness of the player’s key input the player will accrue points based on how close to the </w:t>
-      </w:r>
-      <w:bookmarkStart w:id="1" w:name="_GoBack"/>
-      <w:bookmarkEnd w:id="1"/>
-      <w:r>
-        <w:t xml:space="preserve">intended input is to the player’s input. The levels of accuracy will be defined as </w:t>
+        <w:t xml:space="preserve"> which will accrue bonus points depending on the combo length. Depending on the exactness of the player’s key input the player will accrue points based on how close to the intended input is to the player’s input. The levels of accuracy will be defined as </w:t>
       </w:r>
       <w:r>
         <w:rPr>
@@ -1790,18 +1820,17 @@
         <w:pStyle w:val="Heading1"/>
         <w:contextualSpacing w:val="0"/>
       </w:pPr>
-      <w:bookmarkStart w:id="2" w:name="_95wmo5avc9o5" w:colFirst="0" w:colLast="0"/>
-      <w:bookmarkEnd w:id="2"/>
+      <w:bookmarkStart w:id="1" w:name="_95wmo5avc9o5" w:colFirst="0" w:colLast="0"/>
+      <w:bookmarkEnd w:id="1"/>
       <w:r>
         <w:t>2 High Concept</w:t>
       </w:r>
     </w:p>
     <w:p>
       <w:r>
-        <w:t>It’s time you’ve mastered what it means to have perfect rhythm in the body in mind. Choose from a multitude of songs and strike your way through riveting song challenges. Play on a difficulty that suits you best and jam out while enjoying some upbeat tunes. The world of rhythm is at your fingertips! All it takes is the strike of a key.</w:t>
-      </w:r>
-    </w:p>
-    <w:p/>
+        <w:t>As arrows fall to the beat, you are tasked with achieving the highest score possible by matching the rhythm of the song with your arrow keys as precisely as possible. As the song progresses, so will the difficulty, so be ready! Sometimes arrows will fall at the same time requiring finesse to match the beat on time. Work your score up to higher levels by building your multiplier and shooting for perfect with every beat.</w:t>
+      </w:r>
+    </w:p>
     <w:p>
       <w:pPr>
         <w:pStyle w:val="Heading1"/>
@@ -1852,12 +1881,36 @@
     </w:p>
     <w:p>
       <w:pPr>
+        <w:pStyle w:val="ListParagraph"/>
+        <w:spacing w:line="480" w:lineRule="auto"/>
+      </w:pPr>
+    </w:p>
+    <w:p>
+      <w:pPr>
         <w:pStyle w:val="Heading1"/>
         <w:contextualSpacing w:val="0"/>
       </w:pPr>
       <w:r>
         <w:lastRenderedPageBreak/>
         <w:t>4 Platform Minimum Requirements</w:t>
+      </w:r>
+    </w:p>
+    <w:p>
+      <w:r>
+        <w:t xml:space="preserve">PC, MAC AND LINUX STANDALONE OS: Windows XP SP2+, Mac OS X 10.8+, Ubuntu 12.04+, </w:t>
+      </w:r>
+      <w:proofErr w:type="spellStart"/>
+      <w:r>
+        <w:t>SteamOS</w:t>
+      </w:r>
+      <w:proofErr w:type="spellEnd"/>
+      <w:r>
+        <w:t xml:space="preserve">+ </w:t>
+      </w:r>
+    </w:p>
+    <w:p>
+      <w:r>
+        <w:t>Graphics card: DX9 (shader model 2.0) capabilities; generally everything made since 2004 should work</w:t>
       </w:r>
     </w:p>
     <w:p>
@@ -1917,10 +1970,15 @@
         <w:contextualSpacing w:val="0"/>
       </w:pPr>
       <w:r>
-        <w:lastRenderedPageBreak/>
         <w:t>6 Synopsis</w:t>
       </w:r>
     </w:p>
+    <w:p>
+      <w:r>
+        <w:t>It’s time you’ve mastered what it means to have perfect rhythm in the body in mind. Choose from a multitude of songs and strike your way through riveting song challenges. Play on a difficulty that suits you best and jam out while enjoying some upbeat tunes. The world of rhythm is at your fingertips! All it takes is the strike of a key.</w:t>
+      </w:r>
+    </w:p>
+    <w:p/>
     <w:p>
       <w:pPr>
         <w:pStyle w:val="Heading1"/>
@@ -1931,6 +1989,11 @@
       </w:r>
     </w:p>
     <w:p>
+      <w:r>
+        <w:t>The objective of the games is to achieve the highest score possible by striking your arrows to the rhythm of your song.</w:t>
+      </w:r>
+    </w:p>
+    <w:p>
       <w:pPr>
         <w:pStyle w:val="Heading1"/>
         <w:contextualSpacing w:val="0"/>
@@ -1940,12 +2003,73 @@
       </w:r>
     </w:p>
     <w:p>
+      <w:r>
+        <w:t>The rules of the game are simple. The notes begin falling when any key is pressed on the keyboard, or if the mouse is clicked. The player controls 4 different directional arrows that can be pressed. All arrows spawn from above the screen and fall at a constant pace. Allow arrow keys pressed while an arrow is within the requisite area will be counted as various points. Arrows that pass the pressable threshold without being pressed, will be counted as misses.</w:t>
+      </w:r>
+    </w:p>
+    <w:p>
       <w:pPr>
         <w:pStyle w:val="Heading1"/>
         <w:contextualSpacing w:val="0"/>
       </w:pPr>
       <w:r>
+        <w:lastRenderedPageBreak/>
         <w:t>9 Game Structure</w:t>
+      </w:r>
+    </w:p>
+    <w:p>
+      <w:r>
+        <w:rPr>
+          <w:noProof/>
+        </w:rPr>
+        <w:drawing>
+          <wp:inline distT="0" distB="0" distL="0" distR="0" wp14:anchorId="41C951EA" wp14:editId="1FB51EFF">
+            <wp:extent cx="5715000" cy="4572000"/>
+            <wp:effectExtent l="0" t="0" r="0" b="0"/>
+            <wp:docPr id="1" name="Picture 1"/>
+            <wp:cNvGraphicFramePr>
+              <a:graphicFrameLocks xmlns:a="http://schemas.openxmlformats.org/drawingml/2006/main" noChangeAspect="1"/>
+            </wp:cNvGraphicFramePr>
+            <a:graphic xmlns:a="http://schemas.openxmlformats.org/drawingml/2006/main">
+              <a:graphicData uri="http://schemas.openxmlformats.org/drawingml/2006/picture">
+                <pic:pic xmlns:pic="http://schemas.openxmlformats.org/drawingml/2006/picture">
+                  <pic:nvPicPr>
+                    <pic:cNvPr id="0" name="Picture 1"/>
+                    <pic:cNvPicPr>
+                      <a:picLocks noChangeAspect="1" noChangeArrowheads="1"/>
+                    </pic:cNvPicPr>
+                  </pic:nvPicPr>
+                  <pic:blipFill>
+                    <a:blip r:embed="rId33">
+                      <a:extLst>
+                        <a:ext uri="{28A0092B-C50C-407E-A947-70E740481C1C}">
+                          <a14:useLocalDpi xmlns:a14="http://schemas.microsoft.com/office/drawing/2010/main" val="0"/>
+                        </a:ext>
+                      </a:extLst>
+                    </a:blip>
+                    <a:srcRect/>
+                    <a:stretch>
+                      <a:fillRect/>
+                    </a:stretch>
+                  </pic:blipFill>
+                  <pic:spPr bwMode="auto">
+                    <a:xfrm>
+                      <a:off x="0" y="0"/>
+                      <a:ext cx="5715000" cy="4572000"/>
+                    </a:xfrm>
+                    <a:prstGeom prst="rect">
+                      <a:avLst/>
+                    </a:prstGeom>
+                    <a:noFill/>
+                    <a:ln>
+                      <a:noFill/>
+                    </a:ln>
+                  </pic:spPr>
+                </pic:pic>
+              </a:graphicData>
+            </a:graphic>
+          </wp:inline>
+        </w:drawing>
       </w:r>
     </w:p>
     <w:p>
@@ -1954,7 +2078,116 @@
         <w:contextualSpacing w:val="0"/>
       </w:pPr>
       <w:r>
+        <w:lastRenderedPageBreak/>
         <w:t>10 Game Play</w:t>
+      </w:r>
+    </w:p>
+    <w:p>
+      <w:r>
+        <w:rPr>
+          <w:noProof/>
+        </w:rPr>
+        <w:drawing>
+          <wp:inline distT="0" distB="0" distL="0" distR="0" wp14:anchorId="32580309" wp14:editId="67973305">
+            <wp:extent cx="5934075" cy="3343275"/>
+            <wp:effectExtent l="0" t="0" r="9525" b="9525"/>
+            <wp:docPr id="10" name="Picture 10"/>
+            <wp:cNvGraphicFramePr>
+              <a:graphicFrameLocks xmlns:a="http://schemas.openxmlformats.org/drawingml/2006/main" noChangeAspect="1"/>
+            </wp:cNvGraphicFramePr>
+            <a:graphic xmlns:a="http://schemas.openxmlformats.org/drawingml/2006/main">
+              <a:graphicData uri="http://schemas.openxmlformats.org/drawingml/2006/picture">
+                <pic:pic xmlns:pic="http://schemas.openxmlformats.org/drawingml/2006/picture">
+                  <pic:nvPicPr>
+                    <pic:cNvPr id="0" name="Picture 13"/>
+                    <pic:cNvPicPr>
+                      <a:picLocks noChangeAspect="1" noChangeArrowheads="1"/>
+                    </pic:cNvPicPr>
+                  </pic:nvPicPr>
+                  <pic:blipFill>
+                    <a:blip r:embed="rId34">
+                      <a:extLst>
+                        <a:ext uri="{28A0092B-C50C-407E-A947-70E740481C1C}">
+                          <a14:useLocalDpi xmlns:a14="http://schemas.microsoft.com/office/drawing/2010/main" val="0"/>
+                        </a:ext>
+                      </a:extLst>
+                    </a:blip>
+                    <a:srcRect/>
+                    <a:stretch>
+                      <a:fillRect/>
+                    </a:stretch>
+                  </pic:blipFill>
+                  <pic:spPr bwMode="auto">
+                    <a:xfrm>
+                      <a:off x="0" y="0"/>
+                      <a:ext cx="5934075" cy="3343275"/>
+                    </a:xfrm>
+                    <a:prstGeom prst="rect">
+                      <a:avLst/>
+                    </a:prstGeom>
+                    <a:noFill/>
+                    <a:ln>
+                      <a:noFill/>
+                    </a:ln>
+                  </pic:spPr>
+                </pic:pic>
+              </a:graphicData>
+            </a:graphic>
+          </wp:inline>
+        </w:drawing>
+      </w:r>
+      <w:r>
+        <w:rPr>
+          <w:noProof/>
+        </w:rPr>
+        <w:drawing>
+          <wp:inline distT="0" distB="0" distL="0" distR="0" wp14:anchorId="0B310141" wp14:editId="5B4C7477">
+            <wp:extent cx="5934075" cy="3305175"/>
+            <wp:effectExtent l="0" t="0" r="9525" b="9525"/>
+            <wp:docPr id="9" name="Picture 9"/>
+            <wp:cNvGraphicFramePr>
+              <a:graphicFrameLocks xmlns:a="http://schemas.openxmlformats.org/drawingml/2006/main" noChangeAspect="1"/>
+            </wp:cNvGraphicFramePr>
+            <a:graphic xmlns:a="http://schemas.openxmlformats.org/drawingml/2006/main">
+              <a:graphicData uri="http://schemas.openxmlformats.org/drawingml/2006/picture">
+                <pic:pic xmlns:pic="http://schemas.openxmlformats.org/drawingml/2006/picture">
+                  <pic:nvPicPr>
+                    <pic:cNvPr id="0" name="Picture 12"/>
+                    <pic:cNvPicPr>
+                      <a:picLocks noChangeAspect="1" noChangeArrowheads="1"/>
+                    </pic:cNvPicPr>
+                  </pic:nvPicPr>
+                  <pic:blipFill>
+                    <a:blip r:embed="rId35">
+                      <a:extLst>
+                        <a:ext uri="{28A0092B-C50C-407E-A947-70E740481C1C}">
+                          <a14:useLocalDpi xmlns:a14="http://schemas.microsoft.com/office/drawing/2010/main" val="0"/>
+                        </a:ext>
+                      </a:extLst>
+                    </a:blip>
+                    <a:srcRect/>
+                    <a:stretch>
+                      <a:fillRect/>
+                    </a:stretch>
+                  </pic:blipFill>
+                  <pic:spPr bwMode="auto">
+                    <a:xfrm>
+                      <a:off x="0" y="0"/>
+                      <a:ext cx="5934075" cy="3305175"/>
+                    </a:xfrm>
+                    <a:prstGeom prst="rect">
+                      <a:avLst/>
+                    </a:prstGeom>
+                    <a:noFill/>
+                    <a:ln>
+                      <a:noFill/>
+                    </a:ln>
+                  </pic:spPr>
+                </pic:pic>
+              </a:graphicData>
+            </a:graphic>
+          </wp:inline>
+        </w:drawing>
       </w:r>
     </w:p>
     <w:p>
@@ -1962,9 +2195,10 @@
         <w:pStyle w:val="Heading2"/>
         <w:contextualSpacing w:val="0"/>
       </w:pPr>
-      <w:bookmarkStart w:id="3" w:name="_18encflsw4ll" w:colFirst="0" w:colLast="0"/>
-      <w:bookmarkEnd w:id="3"/>
-      <w:r>
+      <w:bookmarkStart w:id="2" w:name="_18encflsw4ll" w:colFirst="0" w:colLast="0"/>
+      <w:bookmarkEnd w:id="2"/>
+      <w:r>
+        <w:lastRenderedPageBreak/>
         <w:t xml:space="preserve">10.1 </w:t>
       </w:r>
       <w:r>
@@ -1973,12 +2207,67 @@
       </w:r>
     </w:p>
     <w:p>
+      <w:r>
+        <w:rPr>
+          <w:noProof/>
+        </w:rPr>
+        <w:drawing>
+          <wp:inline distT="0" distB="0" distL="0" distR="0" wp14:anchorId="2C162B91" wp14:editId="1D339BF7">
+            <wp:extent cx="4762500" cy="3810000"/>
+            <wp:effectExtent l="0" t="0" r="0" b="0"/>
+            <wp:docPr id="4" name="Picture 4"/>
+            <wp:cNvGraphicFramePr>
+              <a:graphicFrameLocks xmlns:a="http://schemas.openxmlformats.org/drawingml/2006/main" noChangeAspect="1"/>
+            </wp:cNvGraphicFramePr>
+            <a:graphic xmlns:a="http://schemas.openxmlformats.org/drawingml/2006/main">
+              <a:graphicData uri="http://schemas.openxmlformats.org/drawingml/2006/picture">
+                <pic:pic xmlns:pic="http://schemas.openxmlformats.org/drawingml/2006/picture">
+                  <pic:nvPicPr>
+                    <pic:cNvPr id="0" name="Picture 7"/>
+                    <pic:cNvPicPr>
+                      <a:picLocks noChangeAspect="1" noChangeArrowheads="1"/>
+                    </pic:cNvPicPr>
+                  </pic:nvPicPr>
+                  <pic:blipFill>
+                    <a:blip r:embed="rId36">
+                      <a:extLst>
+                        <a:ext uri="{28A0092B-C50C-407E-A947-70E740481C1C}">
+                          <a14:useLocalDpi xmlns:a14="http://schemas.microsoft.com/office/drawing/2010/main" val="0"/>
+                        </a:ext>
+                      </a:extLst>
+                    </a:blip>
+                    <a:srcRect/>
+                    <a:stretch>
+                      <a:fillRect/>
+                    </a:stretch>
+                  </pic:blipFill>
+                  <pic:spPr bwMode="auto">
+                    <a:xfrm>
+                      <a:off x="0" y="0"/>
+                      <a:ext cx="4762500" cy="3810000"/>
+                    </a:xfrm>
+                    <a:prstGeom prst="rect">
+                      <a:avLst/>
+                    </a:prstGeom>
+                    <a:noFill/>
+                    <a:ln>
+                      <a:noFill/>
+                    </a:ln>
+                  </pic:spPr>
+                </pic:pic>
+              </a:graphicData>
+            </a:graphic>
+          </wp:inline>
+        </w:drawing>
+      </w:r>
+    </w:p>
+    <w:p>
       <w:pPr>
         <w:pStyle w:val="Heading2"/>
         <w:contextualSpacing w:val="0"/>
       </w:pPr>
-      <w:bookmarkStart w:id="4" w:name="_6iglspwhx24" w:colFirst="0" w:colLast="0"/>
-      <w:bookmarkEnd w:id="4"/>
+      <w:bookmarkStart w:id="3" w:name="_6iglspwhx24" w:colFirst="0" w:colLast="0"/>
+      <w:bookmarkEnd w:id="3"/>
       <w:r>
         <w:t xml:space="preserve">10.2 </w:t>
       </w:r>
@@ -1988,14 +2277,507 @@
       </w:r>
     </w:p>
     <w:p>
+      <w:r>
+        <w:rPr>
+          <w:noProof/>
+        </w:rPr>
+        <w:drawing>
+          <wp:inline distT="0" distB="0" distL="0" distR="0" wp14:anchorId="7E60EE42" wp14:editId="31511E11">
+            <wp:extent cx="4010025" cy="2428875"/>
+            <wp:effectExtent l="0" t="0" r="9525" b="9525"/>
+            <wp:docPr id="5" name="Picture 5"/>
+            <wp:cNvGraphicFramePr>
+              <a:graphicFrameLocks xmlns:a="http://schemas.openxmlformats.org/drawingml/2006/main" noChangeAspect="1"/>
+            </wp:cNvGraphicFramePr>
+            <a:graphic xmlns:a="http://schemas.openxmlformats.org/drawingml/2006/main">
+              <a:graphicData uri="http://schemas.openxmlformats.org/drawingml/2006/picture">
+                <pic:pic xmlns:pic="http://schemas.openxmlformats.org/drawingml/2006/picture">
+                  <pic:nvPicPr>
+                    <pic:cNvPr id="0" name="Picture 9"/>
+                    <pic:cNvPicPr>
+                      <a:picLocks noChangeAspect="1" noChangeArrowheads="1"/>
+                    </pic:cNvPicPr>
+                  </pic:nvPicPr>
+                  <pic:blipFill>
+                    <a:blip r:embed="rId37">
+                      <a:extLst>
+                        <a:ext uri="{28A0092B-C50C-407E-A947-70E740481C1C}">
+                          <a14:useLocalDpi xmlns:a14="http://schemas.microsoft.com/office/drawing/2010/main" val="0"/>
+                        </a:ext>
+                      </a:extLst>
+                    </a:blip>
+                    <a:srcRect/>
+                    <a:stretch>
+                      <a:fillRect/>
+                    </a:stretch>
+                  </pic:blipFill>
+                  <pic:spPr bwMode="auto">
+                    <a:xfrm>
+                      <a:off x="0" y="0"/>
+                      <a:ext cx="4010025" cy="2428875"/>
+                    </a:xfrm>
+                    <a:prstGeom prst="rect">
+                      <a:avLst/>
+                    </a:prstGeom>
+                    <a:noFill/>
+                    <a:ln>
+                      <a:noFill/>
+                    </a:ln>
+                  </pic:spPr>
+                </pic:pic>
+              </a:graphicData>
+            </a:graphic>
+          </wp:inline>
+        </w:drawing>
+      </w:r>
+    </w:p>
+    <w:p>
+      <w:r>
+        <w:rPr>
+          <w:noProof/>
+        </w:rPr>
+        <w:lastRenderedPageBreak/>
+        <w:drawing>
+          <wp:inline distT="0" distB="0" distL="0" distR="0" wp14:anchorId="34046FF0" wp14:editId="0E432484">
+            <wp:extent cx="4686300" cy="3067050"/>
+            <wp:effectExtent l="0" t="0" r="0" b="0"/>
+            <wp:docPr id="6" name="Picture 6"/>
+            <wp:cNvGraphicFramePr>
+              <a:graphicFrameLocks xmlns:a="http://schemas.openxmlformats.org/drawingml/2006/main" noChangeAspect="1"/>
+            </wp:cNvGraphicFramePr>
+            <a:graphic xmlns:a="http://schemas.openxmlformats.org/drawingml/2006/main">
+              <a:graphicData uri="http://schemas.openxmlformats.org/drawingml/2006/picture">
+                <pic:pic xmlns:pic="http://schemas.openxmlformats.org/drawingml/2006/picture">
+                  <pic:nvPicPr>
+                    <pic:cNvPr id="0" name="Picture 10"/>
+                    <pic:cNvPicPr>
+                      <a:picLocks noChangeAspect="1" noChangeArrowheads="1"/>
+                    </pic:cNvPicPr>
+                  </pic:nvPicPr>
+                  <pic:blipFill>
+                    <a:blip r:embed="rId38">
+                      <a:extLst>
+                        <a:ext uri="{28A0092B-C50C-407E-A947-70E740481C1C}">
+                          <a14:useLocalDpi xmlns:a14="http://schemas.microsoft.com/office/drawing/2010/main" val="0"/>
+                        </a:ext>
+                      </a:extLst>
+                    </a:blip>
+                    <a:srcRect/>
+                    <a:stretch>
+                      <a:fillRect/>
+                    </a:stretch>
+                  </pic:blipFill>
+                  <pic:spPr bwMode="auto">
+                    <a:xfrm>
+                      <a:off x="0" y="0"/>
+                      <a:ext cx="4686300" cy="3067050"/>
+                    </a:xfrm>
+                    <a:prstGeom prst="rect">
+                      <a:avLst/>
+                    </a:prstGeom>
+                    <a:noFill/>
+                    <a:ln>
+                      <a:noFill/>
+                    </a:ln>
+                  </pic:spPr>
+                </pic:pic>
+              </a:graphicData>
+            </a:graphic>
+          </wp:inline>
+        </w:drawing>
+      </w:r>
+    </w:p>
+    <w:p/>
+    <w:p>
+      <w:r>
+        <w:t>For every scene, the camera shows a widescreen view of the entire scene that allows elements to scale up with screen size. Use 1920 x 1080 for best results.</w:t>
+      </w:r>
+    </w:p>
+    <w:p>
       <w:pPr>
         <w:pStyle w:val="Heading3"/>
         <w:contextualSpacing w:val="0"/>
       </w:pPr>
-      <w:bookmarkStart w:id="5" w:name="_9qrxhnxti2t6" w:colFirst="0" w:colLast="0"/>
+      <w:bookmarkStart w:id="4" w:name="_9qrxhnxti2t6" w:colFirst="0" w:colLast="0"/>
+      <w:bookmarkEnd w:id="4"/>
+      <w:r>
+        <w:t>10.2.1 HUD</w:t>
+      </w:r>
+    </w:p>
+    <w:p>
+      <w:r>
+        <w:rPr>
+          <w:noProof/>
+        </w:rPr>
+        <w:drawing>
+          <wp:inline distT="0" distB="0" distL="0" distR="0" wp14:anchorId="5C4E5CD7" wp14:editId="2FFCBAD7">
+            <wp:extent cx="2181225" cy="666750"/>
+            <wp:effectExtent l="0" t="0" r="9525" b="0"/>
+            <wp:docPr id="7" name="Picture 7"/>
+            <wp:cNvGraphicFramePr>
+              <a:graphicFrameLocks xmlns:a="http://schemas.openxmlformats.org/drawingml/2006/main" noChangeAspect="1"/>
+            </wp:cNvGraphicFramePr>
+            <a:graphic xmlns:a="http://schemas.openxmlformats.org/drawingml/2006/main">
+              <a:graphicData uri="http://schemas.openxmlformats.org/drawingml/2006/picture">
+                <pic:pic xmlns:pic="http://schemas.openxmlformats.org/drawingml/2006/picture">
+                  <pic:nvPicPr>
+                    <pic:cNvPr id="0" name="Picture 11"/>
+                    <pic:cNvPicPr>
+                      <a:picLocks noChangeAspect="1" noChangeArrowheads="1"/>
+                    </pic:cNvPicPr>
+                  </pic:nvPicPr>
+                  <pic:blipFill>
+                    <a:blip r:embed="rId39">
+                      <a:extLst>
+                        <a:ext uri="{28A0092B-C50C-407E-A947-70E740481C1C}">
+                          <a14:useLocalDpi xmlns:a14="http://schemas.microsoft.com/office/drawing/2010/main" val="0"/>
+                        </a:ext>
+                      </a:extLst>
+                    </a:blip>
+                    <a:srcRect/>
+                    <a:stretch>
+                      <a:fillRect/>
+                    </a:stretch>
+                  </pic:blipFill>
+                  <pic:spPr bwMode="auto">
+                    <a:xfrm>
+                      <a:off x="0" y="0"/>
+                      <a:ext cx="2181225" cy="666750"/>
+                    </a:xfrm>
+                    <a:prstGeom prst="rect">
+                      <a:avLst/>
+                    </a:prstGeom>
+                    <a:noFill/>
+                    <a:ln>
+                      <a:noFill/>
+                    </a:ln>
+                  </pic:spPr>
+                </pic:pic>
+              </a:graphicData>
+            </a:graphic>
+          </wp:inline>
+        </w:drawing>
+      </w:r>
+    </w:p>
+    <w:p/>
+    <w:p>
+      <w:r>
+        <w:t>At the bottom left of the play scene, the player’s current score as well as the points multiplier is displayed.</w:t>
+      </w:r>
+    </w:p>
+    <w:p>
+      <w:r>
+        <w:rPr>
+          <w:noProof/>
+        </w:rPr>
+        <w:lastRenderedPageBreak/>
+        <w:drawing>
+          <wp:inline distT="0" distB="0" distL="0" distR="0" wp14:anchorId="2E671D05" wp14:editId="703B60B6">
+            <wp:extent cx="5943600" cy="4695825"/>
+            <wp:effectExtent l="0" t="0" r="0" b="9525"/>
+            <wp:docPr id="8" name="Picture 8"/>
+            <wp:cNvGraphicFramePr>
+              <a:graphicFrameLocks xmlns:a="http://schemas.openxmlformats.org/drawingml/2006/main" noChangeAspect="1"/>
+            </wp:cNvGraphicFramePr>
+            <a:graphic xmlns:a="http://schemas.openxmlformats.org/drawingml/2006/main">
+              <a:graphicData uri="http://schemas.openxmlformats.org/drawingml/2006/picture">
+                <pic:pic xmlns:pic="http://schemas.openxmlformats.org/drawingml/2006/picture">
+                  <pic:nvPicPr>
+                    <pic:cNvPr id="1" name=""/>
+                    <pic:cNvPicPr/>
+                  </pic:nvPicPr>
+                  <pic:blipFill>
+                    <a:blip r:embed="rId40"/>
+                    <a:stretch>
+                      <a:fillRect/>
+                    </a:stretch>
+                  </pic:blipFill>
+                  <pic:spPr>
+                    <a:xfrm>
+                      <a:off x="0" y="0"/>
+                      <a:ext cx="5943600" cy="4695825"/>
+                    </a:xfrm>
+                    <a:prstGeom prst="rect">
+                      <a:avLst/>
+                    </a:prstGeom>
+                  </pic:spPr>
+                </pic:pic>
+              </a:graphicData>
+            </a:graphic>
+          </wp:inline>
+        </w:drawing>
+      </w:r>
+    </w:p>
+    <w:p/>
+    <w:p>
+      <w:r>
+        <w:t>Results are displayed showing scores and note accuracy after the player completes the song.</w:t>
+      </w:r>
+    </w:p>
+    <w:p>
+      <w:pPr>
+        <w:pStyle w:val="Heading1"/>
+        <w:contextualSpacing w:val="0"/>
+      </w:pPr>
+      <w:bookmarkStart w:id="5" w:name="_y8uv455gd9uu" w:colFirst="0" w:colLast="0"/>
       <w:bookmarkEnd w:id="5"/>
       <w:r>
-        <w:t>10.2.1 HUD</w:t>
+        <w:t xml:space="preserve">11 </w:t>
+      </w:r>
+      <w:r>
+        <w:t>Arrows</w:t>
+      </w:r>
+      <w:r>
+        <w:t xml:space="preserve"> (</w:t>
+      </w:r>
+      <w:r>
+        <w:t>c</w:t>
+      </w:r>
+      <w:r>
+        <w:t>ontrollable)</w:t>
+      </w:r>
+    </w:p>
+    <w:p>
+      <w:pPr>
+        <w:pStyle w:val="Heading2"/>
+        <w:contextualSpacing w:val="0"/>
+      </w:pPr>
+      <w:r>
+        <w:t>11.</w:t>
+      </w:r>
+      <w:r>
+        <w:t>1</w:t>
+      </w:r>
+      <w:r>
+        <w:tab/>
+        <w:t>Metrics</w:t>
+      </w:r>
+    </w:p>
+    <w:p>
+      <w:r>
+        <w:tab/>
+      </w:r>
+      <w:r>
+        <w:rPr>
+          <w:b/>
+          <w:bCs/>
+          <w:color w:val="FF0000"/>
+        </w:rPr>
+        <w:t>Miss</w:t>
+      </w:r>
+      <w:r>
+        <w:rPr>
+          <w:b/>
+          <w:bCs/>
+        </w:rPr>
+        <w:t xml:space="preserve">: </w:t>
+      </w:r>
+      <w:r>
+        <w:t>Arrow leaves pressable region without being pressed</w:t>
+      </w:r>
+    </w:p>
+    <w:p>
+      <w:r>
+        <w:rPr>
+          <w:b/>
+          <w:bCs/>
+        </w:rPr>
+        <w:tab/>
+      </w:r>
+      <w:r>
+        <w:rPr>
+          <w:b/>
+          <w:bCs/>
+          <w:color w:val="4472C4" w:themeColor="accent1"/>
+        </w:rPr>
+        <w:t>Good</w:t>
+      </w:r>
+      <w:r>
+        <w:rPr>
+          <w:b/>
+          <w:bCs/>
+        </w:rPr>
+        <w:t xml:space="preserve">: </w:t>
+      </w:r>
+      <w:r>
+        <w:t>less than 0.25 px away from perfect alignment</w:t>
+      </w:r>
+    </w:p>
+    <w:p>
+      <w:pPr>
+        <w:rPr>
+          <w:b/>
+          <w:bCs/>
+        </w:rPr>
+      </w:pPr>
+      <w:r>
+        <w:rPr>
+          <w:b/>
+          <w:bCs/>
+        </w:rPr>
+        <w:tab/>
+      </w:r>
+      <w:r>
+        <w:rPr>
+          <w:b/>
+          <w:bCs/>
+          <w:color w:val="00B050"/>
+        </w:rPr>
+        <w:t>Super</w:t>
+      </w:r>
+      <w:r>
+        <w:rPr>
+          <w:b/>
+          <w:bCs/>
+        </w:rPr>
+        <w:t>:</w:t>
+      </w:r>
+      <w:r>
+        <w:t xml:space="preserve"> </w:t>
+      </w:r>
+      <w:r>
+        <w:t xml:space="preserve">less than 0.25 px away </w:t>
+      </w:r>
+      <w:r>
+        <w:t xml:space="preserve">but more than 0.05 px </w:t>
+      </w:r>
+      <w:r>
+        <w:t>from p</w:t>
+      </w:r>
+      <w:r>
+        <w:t>erfect alignment</w:t>
+      </w:r>
+    </w:p>
+    <w:p>
+      <w:pPr>
+        <w:rPr>
+          <w:b/>
+          <w:bCs/>
+        </w:rPr>
+      </w:pPr>
+      <w:r>
+        <w:rPr>
+          <w:b/>
+          <w:bCs/>
+        </w:rPr>
+        <w:tab/>
+      </w:r>
+      <w:r>
+        <w:rPr>
+          <w:b/>
+          <w:bCs/>
+          <w:color w:val="7030A0"/>
+        </w:rPr>
+        <w:t>Perfect</w:t>
+      </w:r>
+      <w:r>
+        <w:rPr>
+          <w:b/>
+          <w:bCs/>
+        </w:rPr>
+        <w:t xml:space="preserve">: </w:t>
+      </w:r>
+      <w:r>
+        <w:t>less than 0.</w:t>
+      </w:r>
+      <w:r>
+        <w:t>0</w:t>
+      </w:r>
+      <w:r>
+        <w:t>5 px away from perfect alignment</w:t>
+      </w:r>
+    </w:p>
+    <w:p>
+      <w:pPr>
+        <w:pStyle w:val="Heading2"/>
+        <w:contextualSpacing w:val="0"/>
+      </w:pPr>
+      <w:r>
+        <w:t>11.</w:t>
+      </w:r>
+      <w:r>
+        <w:t>2</w:t>
+      </w:r>
+      <w:r>
+        <w:t xml:space="preserve"> </w:t>
+      </w:r>
+      <w:r>
+        <w:tab/>
+        <w:t>States</w:t>
+      </w:r>
+    </w:p>
+    <w:p>
+      <w:r>
+        <w:tab/>
+      </w:r>
+      <w:r>
+        <w:rPr>
+          <w:b/>
+          <w:bCs/>
+        </w:rPr>
+        <w:t xml:space="preserve">Not pressed: </w:t>
+      </w:r>
+      <w:r>
+        <w:t>Arrow is inactive and cannot destroy falling arrows</w:t>
+      </w:r>
+    </w:p>
+    <w:p>
+      <w:r>
+        <w:tab/>
+      </w:r>
+      <w:r>
+        <w:rPr>
+          <w:b/>
+          <w:bCs/>
+        </w:rPr>
+        <w:t xml:space="preserve">Pressed: </w:t>
+      </w:r>
+      <w:r>
+        <w:t>Arrow is active and can destroy falling arrows in their column</w:t>
+      </w:r>
+    </w:p>
+    <w:p>
+      <w:pPr>
+        <w:pStyle w:val="Heading1"/>
+        <w:contextualSpacing w:val="0"/>
+      </w:pPr>
+      <w:bookmarkStart w:id="6" w:name="_oqjxh9cj4ynb" w:colFirst="0" w:colLast="0"/>
+      <w:bookmarkEnd w:id="6"/>
+      <w:r>
+        <w:lastRenderedPageBreak/>
+        <w:t>1</w:t>
+      </w:r>
+      <w:r>
+        <w:t>2</w:t>
+      </w:r>
+      <w:r>
+        <w:t xml:space="preserve"> </w:t>
+      </w:r>
+      <w:r>
+        <w:t>Arrows (Falling)</w:t>
+      </w:r>
+    </w:p>
+    <w:p>
+      <w:pPr>
+        <w:pStyle w:val="Heading2"/>
+        <w:contextualSpacing w:val="0"/>
+      </w:pPr>
+      <w:bookmarkStart w:id="7" w:name="_vzij6dl7txjp" w:colFirst="0" w:colLast="0"/>
+      <w:bookmarkEnd w:id="7"/>
+      <w:r>
+        <w:t>1</w:t>
+      </w:r>
+      <w:r>
+        <w:t>2</w:t>
+      </w:r>
+      <w:r>
+        <w:t xml:space="preserve">.1 </w:t>
+      </w:r>
+      <w:r>
+        <w:tab/>
+      </w:r>
+      <w:r>
+        <w:t>Falling Arrows</w:t>
       </w:r>
     </w:p>
     <w:p>
@@ -2003,10 +2785,76 @@
         <w:pStyle w:val="Heading3"/>
         <w:contextualSpacing w:val="0"/>
       </w:pPr>
-      <w:bookmarkStart w:id="6" w:name="_y8uv455gd9uu" w:colFirst="0" w:colLast="0"/>
-      <w:bookmarkEnd w:id="6"/>
-      <w:r>
-        <w:t>10.2.2 Maps</w:t>
+      <w:r>
+        <w:t>1</w:t>
+      </w:r>
+      <w:r>
+        <w:t>2</w:t>
+      </w:r>
+      <w:r>
+        <w:t xml:space="preserve">.1.1 </w:t>
+      </w:r>
+      <w:r>
+        <w:t>Arrow States</w:t>
+      </w:r>
+    </w:p>
+    <w:p>
+      <w:r>
+        <w:tab/>
+      </w:r>
+      <w:r>
+        <w:rPr>
+          <w:b/>
+          <w:bCs/>
+        </w:rPr>
+        <w:t xml:space="preserve">Falling: </w:t>
+      </w:r>
+      <w:r>
+        <w:t>Actively falling at constant rate toward bottom of screen</w:t>
+      </w:r>
+    </w:p>
+    <w:p>
+      <w:r>
+        <w:tab/>
+      </w:r>
+      <w:r>
+        <w:rPr>
+          <w:b/>
+          <w:bCs/>
+        </w:rPr>
+        <w:t xml:space="preserve">Pressed: </w:t>
+      </w:r>
+      <w:r>
+        <w:t>No longer active or visible (points awarded)</w:t>
+      </w:r>
+    </w:p>
+    <w:p>
+      <w:pPr>
+        <w:pStyle w:val="Heading3"/>
+        <w:contextualSpacing w:val="0"/>
+      </w:pPr>
+      <w:bookmarkStart w:id="8" w:name="_us2dbwzdseht" w:colFirst="0" w:colLast="0"/>
+      <w:bookmarkEnd w:id="8"/>
+      <w:r>
+        <w:t>1</w:t>
+      </w:r>
+      <w:r>
+        <w:t>2</w:t>
+      </w:r>
+      <w:r>
+        <w:t xml:space="preserve">.1.2 </w:t>
+      </w:r>
+      <w:r>
+        <w:t>Arrow</w:t>
+      </w:r>
+      <w:r>
+        <w:t xml:space="preserve"> Spawn Points</w:t>
+      </w:r>
+    </w:p>
+    <w:p>
+      <w:r>
+        <w:tab/>
+        <w:t>Manually entered at positions above play scene</w:t>
       </w:r>
     </w:p>
     <w:p>
@@ -2014,8 +2862,16 @@
         <w:pStyle w:val="Heading1"/>
         <w:contextualSpacing w:val="0"/>
       </w:pPr>
-      <w:r>
-        <w:t>11 Players</w:t>
+      <w:bookmarkStart w:id="9" w:name="_2fsh193khuju" w:colFirst="0" w:colLast="0"/>
+      <w:bookmarkEnd w:id="9"/>
+      <w:r>
+        <w:t>1</w:t>
+      </w:r>
+      <w:r>
+        <w:t>3</w:t>
+      </w:r>
+      <w:r>
+        <w:t xml:space="preserve"> Art</w:t>
       </w:r>
     </w:p>
     <w:p>
@@ -2023,12 +2879,81 @@
         <w:pStyle w:val="Heading2"/>
         <w:contextualSpacing w:val="0"/>
       </w:pPr>
-      <w:r>
-        <w:t xml:space="preserve">11.1 </w:t>
+      <w:bookmarkStart w:id="10" w:name="_pa31hvmk429q" w:colFirst="0" w:colLast="0"/>
+      <w:bookmarkEnd w:id="10"/>
+      <w:r>
+        <w:t>1</w:t>
+      </w:r>
+      <w:r>
+        <w:t>3</w:t>
+      </w:r>
+      <w:r>
+        <w:t xml:space="preserve">.1 </w:t>
       </w:r>
       <w:r>
         <w:tab/>
-        <w:t>Characters</w:t>
+        <w:t>Setting</w:t>
+      </w:r>
+    </w:p>
+    <w:p>
+      <w:r>
+        <w:rPr>
+          <w:noProof/>
+        </w:rPr>
+        <w:drawing>
+          <wp:inline distT="0" distB="0" distL="0" distR="0" wp14:anchorId="4E34063A" wp14:editId="032C5A95">
+            <wp:extent cx="5934075" cy="3819525"/>
+            <wp:effectExtent l="0" t="0" r="9525" b="9525"/>
+            <wp:docPr id="11" name="Picture 11"/>
+            <wp:cNvGraphicFramePr>
+              <a:graphicFrameLocks xmlns:a="http://schemas.openxmlformats.org/drawingml/2006/main" noChangeAspect="1"/>
+            </wp:cNvGraphicFramePr>
+            <a:graphic xmlns:a="http://schemas.openxmlformats.org/drawingml/2006/main">
+              <a:graphicData uri="http://schemas.openxmlformats.org/drawingml/2006/picture">
+                <pic:pic xmlns:pic="http://schemas.openxmlformats.org/drawingml/2006/picture">
+                  <pic:nvPicPr>
+                    <pic:cNvPr id="0" name="Picture 14"/>
+                    <pic:cNvPicPr>
+                      <a:picLocks noChangeAspect="1" noChangeArrowheads="1"/>
+                    </pic:cNvPicPr>
+                  </pic:nvPicPr>
+                  <pic:blipFill>
+                    <a:blip r:embed="rId41" cstate="print">
+                      <a:extLst>
+                        <a:ext uri="{28A0092B-C50C-407E-A947-70E740481C1C}">
+                          <a14:useLocalDpi xmlns:a14="http://schemas.microsoft.com/office/drawing/2010/main" val="0"/>
+                        </a:ext>
+                      </a:extLst>
+                    </a:blip>
+                    <a:srcRect/>
+                    <a:stretch>
+                      <a:fillRect/>
+                    </a:stretch>
+                  </pic:blipFill>
+                  <pic:spPr bwMode="auto">
+                    <a:xfrm>
+                      <a:off x="0" y="0"/>
+                      <a:ext cx="5934075" cy="3819525"/>
+                    </a:xfrm>
+                    <a:prstGeom prst="rect">
+                      <a:avLst/>
+                    </a:prstGeom>
+                    <a:noFill/>
+                    <a:ln>
+                      <a:noFill/>
+                    </a:ln>
+                  </pic:spPr>
+                </pic:pic>
+              </a:graphicData>
+            </a:graphic>
+          </wp:inline>
+        </w:drawing>
+      </w:r>
+    </w:p>
+    <w:p/>
+    <w:p>
+      <w:r>
+        <w:t>The game takes place in a 2D night animated pixel sky to set the atmosphere of rhythmic fantasy.</w:t>
       </w:r>
     </w:p>
     <w:p>
@@ -2036,12 +2961,69 @@
         <w:pStyle w:val="Heading2"/>
         <w:contextualSpacing w:val="0"/>
       </w:pPr>
-      <w:r>
-        <w:t xml:space="preserve">11.2 </w:t>
+      <w:bookmarkStart w:id="11" w:name="_p1hnr6ese69y" w:colFirst="0" w:colLast="0"/>
+      <w:bookmarkEnd w:id="11"/>
+      <w:r>
+        <w:lastRenderedPageBreak/>
+        <w:t>1</w:t>
+      </w:r>
+      <w:r>
+        <w:t>3</w:t>
+      </w:r>
+      <w:r>
+        <w:t xml:space="preserve">.2 </w:t>
       </w:r>
       <w:r>
         <w:tab/>
-        <w:t>Metrics</w:t>
+        <w:t>Level Design</w:t>
+      </w:r>
+    </w:p>
+    <w:p>
+      <w:r>
+        <w:rPr>
+          <w:noProof/>
+        </w:rPr>
+        <w:drawing>
+          <wp:inline distT="0" distB="0" distL="0" distR="0" wp14:anchorId="4E121981" wp14:editId="5765C773">
+            <wp:extent cx="2324100" cy="3544253"/>
+            <wp:effectExtent l="0" t="0" r="0" b="0"/>
+            <wp:docPr id="12" name="Picture 12"/>
+            <wp:cNvGraphicFramePr>
+              <a:graphicFrameLocks xmlns:a="http://schemas.openxmlformats.org/drawingml/2006/main" noChangeAspect="1"/>
+            </wp:cNvGraphicFramePr>
+            <a:graphic xmlns:a="http://schemas.openxmlformats.org/drawingml/2006/main">
+              <a:graphicData uri="http://schemas.openxmlformats.org/drawingml/2006/picture">
+                <pic:pic xmlns:pic="http://schemas.openxmlformats.org/drawingml/2006/picture">
+                  <pic:nvPicPr>
+                    <pic:cNvPr id="1" name=""/>
+                    <pic:cNvPicPr/>
+                  </pic:nvPicPr>
+                  <pic:blipFill>
+                    <a:blip r:embed="rId42"/>
+                    <a:stretch>
+                      <a:fillRect/>
+                    </a:stretch>
+                  </pic:blipFill>
+                  <pic:spPr>
+                    <a:xfrm>
+                      <a:off x="0" y="0"/>
+                      <a:ext cx="2331540" cy="3555599"/>
+                    </a:xfrm>
+                    <a:prstGeom prst="rect">
+                      <a:avLst/>
+                    </a:prstGeom>
+                  </pic:spPr>
+                </pic:pic>
+              </a:graphicData>
+            </a:graphic>
+          </wp:inline>
+        </w:drawing>
+      </w:r>
+    </w:p>
+    <w:p/>
+    <w:p>
+      <w:r>
+        <w:t>The level design consists of the background, four arrow controls, and the manually inputted beat map that falls into the scene as the song progresses.</w:t>
       </w:r>
     </w:p>
     <w:p>
@@ -2049,537 +3031,808 @@
         <w:pStyle w:val="Heading2"/>
         <w:contextualSpacing w:val="0"/>
       </w:pPr>
-      <w:r>
-        <w:t xml:space="preserve">11.3 </w:t>
+      <w:bookmarkStart w:id="12" w:name="_6j0c6x7fktyv" w:colFirst="0" w:colLast="0"/>
+      <w:bookmarkEnd w:id="12"/>
+      <w:r>
+        <w:t>1</w:t>
+      </w:r>
+      <w:r>
+        <w:t>3</w:t>
+      </w:r>
+      <w:r>
+        <w:t xml:space="preserve">.3 </w:t>
       </w:r>
       <w:r>
         <w:tab/>
-        <w:t>States</w:t>
-      </w:r>
-    </w:p>
-    <w:p>
-      <w:pPr>
-        <w:pStyle w:val="Heading2"/>
-        <w:contextualSpacing w:val="0"/>
-      </w:pPr>
-      <w:bookmarkStart w:id="7" w:name="_oqjxh9cj4ynb" w:colFirst="0" w:colLast="0"/>
-      <w:bookmarkEnd w:id="7"/>
-      <w:r>
-        <w:t xml:space="preserve">11.4 </w:t>
-      </w:r>
-      <w:r>
-        <w:tab/>
-        <w:t>Weapons</w:t>
-      </w:r>
-    </w:p>
+        <w:t>Audi</w:t>
+      </w:r>
+      <w:r>
+        <w:t>o</w:t>
+      </w:r>
+    </w:p>
+    <w:tbl>
+      <w:tblPr>
+        <w:tblW w:w="9255" w:type="dxa"/>
+        <w:tblInd w:w="370" w:type="dxa"/>
+        <w:tblBorders>
+          <w:top w:val="single" w:sz="4" w:space="0" w:color="auto"/>
+          <w:left w:val="single" w:sz="4" w:space="0" w:color="auto"/>
+          <w:bottom w:val="single" w:sz="4" w:space="0" w:color="auto"/>
+          <w:right w:val="single" w:sz="4" w:space="0" w:color="auto"/>
+          <w:insideH w:val="single" w:sz="4" w:space="0" w:color="auto"/>
+          <w:insideV w:val="single" w:sz="4" w:space="0" w:color="auto"/>
+        </w:tblBorders>
+        <w:tblLook w:val="0000" w:firstRow="0" w:lastRow="0" w:firstColumn="0" w:lastColumn="0" w:noHBand="0" w:noVBand="0"/>
+      </w:tblPr>
+      <w:tblGrid>
+        <w:gridCol w:w="3704"/>
+        <w:gridCol w:w="1170"/>
+        <w:gridCol w:w="4381"/>
+      </w:tblGrid>
+      <w:tr>
+        <w:tblPrEx>
+          <w:tblCellMar>
+            <w:top w:w="0" w:type="dxa"/>
+            <w:bottom w:w="0" w:type="dxa"/>
+          </w:tblCellMar>
+        </w:tblPrEx>
+        <w:trPr>
+          <w:trHeight w:val="315"/>
+        </w:trPr>
+        <w:tc>
+          <w:tcPr>
+            <w:tcW w:w="3704" w:type="dxa"/>
+          </w:tcPr>
+          <w:p>
+            <w:pPr>
+              <w:jc w:val="center"/>
+              <w:rPr>
+                <w:b/>
+                <w:bCs/>
+              </w:rPr>
+            </w:pPr>
+            <w:r>
+              <w:rPr>
+                <w:b/>
+                <w:bCs/>
+              </w:rPr>
+              <w:t>Name</w:t>
+            </w:r>
+          </w:p>
+        </w:tc>
+        <w:tc>
+          <w:tcPr>
+            <w:tcW w:w="1170" w:type="dxa"/>
+          </w:tcPr>
+          <w:p>
+            <w:pPr>
+              <w:jc w:val="center"/>
+              <w:rPr>
+                <w:b/>
+                <w:bCs/>
+              </w:rPr>
+            </w:pPr>
+            <w:r>
+              <w:rPr>
+                <w:b/>
+                <w:bCs/>
+              </w:rPr>
+              <w:t>Category</w:t>
+            </w:r>
+          </w:p>
+        </w:tc>
+        <w:tc>
+          <w:tcPr>
+            <w:tcW w:w="4381" w:type="dxa"/>
+          </w:tcPr>
+          <w:p>
+            <w:pPr>
+              <w:jc w:val="center"/>
+              <w:rPr>
+                <w:b/>
+                <w:bCs/>
+              </w:rPr>
+            </w:pPr>
+            <w:r>
+              <w:rPr>
+                <w:b/>
+                <w:bCs/>
+              </w:rPr>
+              <w:t>Description</w:t>
+            </w:r>
+          </w:p>
+        </w:tc>
+      </w:tr>
+      <w:tr>
+        <w:tblPrEx>
+          <w:tblCellMar>
+            <w:top w:w="0" w:type="dxa"/>
+            <w:bottom w:w="0" w:type="dxa"/>
+          </w:tblCellMar>
+        </w:tblPrEx>
+        <w:trPr>
+          <w:trHeight w:val="315"/>
+        </w:trPr>
+        <w:tc>
+          <w:tcPr>
+            <w:tcW w:w="3704" w:type="dxa"/>
+          </w:tcPr>
+          <w:p>
+            <w:pPr>
+              <w:jc w:val="center"/>
+            </w:pPr>
+            <w:r>
+              <w:t>Chime – Lifelong</w:t>
+            </w:r>
+          </w:p>
+        </w:tc>
+        <w:tc>
+          <w:tcPr>
+            <w:tcW w:w="1170" w:type="dxa"/>
+          </w:tcPr>
+          <w:p>
+            <w:pPr>
+              <w:jc w:val="center"/>
+            </w:pPr>
+            <w:r>
+              <w:t>Track Beat</w:t>
+            </w:r>
+          </w:p>
+        </w:tc>
+        <w:tc>
+          <w:tcPr>
+            <w:tcW w:w="4381" w:type="dxa"/>
+          </w:tcPr>
+          <w:p>
+            <w:r>
+              <w:t>plays during game when arrows begin to fall</w:t>
+            </w:r>
+          </w:p>
+        </w:tc>
+      </w:tr>
+      <w:tr>
+        <w:tblPrEx>
+          <w:tblCellMar>
+            <w:top w:w="0" w:type="dxa"/>
+            <w:bottom w:w="0" w:type="dxa"/>
+          </w:tblCellMar>
+        </w:tblPrEx>
+        <w:trPr>
+          <w:trHeight w:val="315"/>
+        </w:trPr>
+        <w:tc>
+          <w:tcPr>
+            <w:tcW w:w="3704" w:type="dxa"/>
+          </w:tcPr>
+          <w:p>
+            <w:pPr>
+              <w:jc w:val="center"/>
+            </w:pPr>
+            <w:sdt>
+              <w:sdtPr>
+                <w:id w:val="1975873500"/>
+                <w:citation/>
+              </w:sdtPr>
+              <w:sdtContent>
+                <w:r>
+                  <w:fldChar w:fldCharType="begin"/>
+                </w:r>
+                <w:r>
+                  <w:instrText xml:space="preserve"> CITATION fre \l 1033 </w:instrText>
+                </w:r>
+                <w:r>
+                  <w:fldChar w:fldCharType="separate"/>
+                </w:r>
+                <w:r>
+                  <w:rPr>
+                    <w:noProof/>
+                  </w:rPr>
+                  <w:t>(freesound.org)</w:t>
+                </w:r>
+                <w:r>
+                  <w:fldChar w:fldCharType="end"/>
+                </w:r>
+              </w:sdtContent>
+            </w:sdt>
+          </w:p>
+        </w:tc>
+        <w:tc>
+          <w:tcPr>
+            <w:tcW w:w="1170" w:type="dxa"/>
+          </w:tcPr>
+          <w:p>
+            <w:pPr>
+              <w:jc w:val="center"/>
+            </w:pPr>
+            <w:r>
+              <w:t>FX</w:t>
+            </w:r>
+          </w:p>
+        </w:tc>
+        <w:tc>
+          <w:tcPr>
+            <w:tcW w:w="4381" w:type="dxa"/>
+          </w:tcPr>
+          <w:p>
+            <w:r>
+              <w:t>plays when entering menu screen</w:t>
+            </w:r>
+          </w:p>
+        </w:tc>
+      </w:tr>
+      <w:tr>
+        <w:tblPrEx>
+          <w:tblCellMar>
+            <w:top w:w="0" w:type="dxa"/>
+            <w:bottom w:w="0" w:type="dxa"/>
+          </w:tblCellMar>
+        </w:tblPrEx>
+        <w:trPr>
+          <w:trHeight w:val="315"/>
+        </w:trPr>
+        <w:tc>
+          <w:tcPr>
+            <w:tcW w:w="3704" w:type="dxa"/>
+          </w:tcPr>
+          <w:p>
+            <w:r>
+              <w:t>broumbroum_sf3-sfx-menu-back</w:t>
+            </w:r>
+          </w:p>
+        </w:tc>
+        <w:tc>
+          <w:tcPr>
+            <w:tcW w:w="1170" w:type="dxa"/>
+          </w:tcPr>
+          <w:p>
+            <w:pPr>
+              <w:jc w:val="center"/>
+            </w:pPr>
+            <w:r>
+              <w:t>FX</w:t>
+            </w:r>
+          </w:p>
+        </w:tc>
+        <w:tc>
+          <w:tcPr>
+            <w:tcW w:w="4381" w:type="dxa"/>
+          </w:tcPr>
+          <w:p>
+            <w:r>
+              <w:t>plays when clicking UI buttons</w:t>
+            </w:r>
+          </w:p>
+        </w:tc>
+      </w:tr>
+    </w:tbl>
+    <w:p/>
     <w:p>
       <w:pPr>
         <w:pStyle w:val="Heading1"/>
         <w:contextualSpacing w:val="0"/>
       </w:pPr>
-      <w:r>
-        <w:t>12 Player Line-up</w:t>
-      </w:r>
-    </w:p>
-    <w:p>
-      <w:pPr>
-        <w:pStyle w:val="Heading1"/>
-        <w:contextualSpacing w:val="0"/>
-      </w:pPr>
-      <w:r>
-        <w:lastRenderedPageBreak/>
-        <w:t>13 NPC</w:t>
-      </w:r>
-    </w:p>
-    <w:p>
-      <w:pPr>
-        <w:pStyle w:val="Heading2"/>
-        <w:contextualSpacing w:val="0"/>
-      </w:pPr>
-      <w:bookmarkStart w:id="8" w:name="_vzij6dl7txjp" w:colFirst="0" w:colLast="0"/>
-      <w:bookmarkEnd w:id="8"/>
-      <w:r>
-        <w:t xml:space="preserve">13.1 </w:t>
-      </w:r>
-      <w:r>
-        <w:tab/>
-        <w:t>Enemies</w:t>
-      </w:r>
-    </w:p>
-    <w:p>
-      <w:pPr>
-        <w:pStyle w:val="Heading3"/>
-        <w:contextualSpacing w:val="0"/>
-      </w:pPr>
-      <w:r>
-        <w:t>13.1.1 Enemy States</w:t>
-      </w:r>
-    </w:p>
-    <w:p>
-      <w:pPr>
-        <w:pStyle w:val="Heading3"/>
-        <w:contextualSpacing w:val="0"/>
-      </w:pPr>
-      <w:bookmarkStart w:id="9" w:name="_us2dbwzdseht" w:colFirst="0" w:colLast="0"/>
-      <w:bookmarkEnd w:id="9"/>
-      <w:r>
-        <w:t>13.1.2 Enemy Spawn Points</w:t>
-      </w:r>
-    </w:p>
-    <w:p>
-      <w:pPr>
-        <w:pStyle w:val="Heading2"/>
-        <w:contextualSpacing w:val="0"/>
-      </w:pPr>
-      <w:bookmarkStart w:id="10" w:name="_2fsh193khuju" w:colFirst="0" w:colLast="0"/>
-      <w:bookmarkEnd w:id="10"/>
-      <w:r>
-        <w:t xml:space="preserve">13.2 </w:t>
-      </w:r>
-      <w:r>
-        <w:tab/>
-        <w:t>Allies / Companions</w:t>
-      </w:r>
-    </w:p>
-    <w:p>
-      <w:pPr>
-        <w:pStyle w:val="Heading3"/>
-        <w:contextualSpacing w:val="0"/>
-      </w:pPr>
-      <w:bookmarkStart w:id="11" w:name="_y4cibd33h4ix" w:colFirst="0" w:colLast="0"/>
-      <w:bookmarkEnd w:id="11"/>
-      <w:r>
-        <w:t>13.2.1 Ally States</w:t>
-      </w:r>
-    </w:p>
-    <w:p>
-      <w:pPr>
-        <w:pStyle w:val="Heading3"/>
-        <w:contextualSpacing w:val="0"/>
-      </w:pPr>
-      <w:bookmarkStart w:id="12" w:name="_pypm1zz3tw68" w:colFirst="0" w:colLast="0"/>
-      <w:bookmarkEnd w:id="12"/>
-      <w:r>
-        <w:t>13.2.2 Ally Spawn Points</w:t>
-      </w:r>
-    </w:p>
-    <w:p>
-      <w:pPr>
-        <w:pStyle w:val="Heading1"/>
-        <w:contextualSpacing w:val="0"/>
-      </w:pPr>
-      <w:r>
-        <w:t>14 Art</w:t>
-      </w:r>
-    </w:p>
-    <w:p>
-      <w:pPr>
-        <w:pStyle w:val="Heading2"/>
-        <w:contextualSpacing w:val="0"/>
-      </w:pPr>
-      <w:bookmarkStart w:id="13" w:name="_pa31hvmk429q" w:colFirst="0" w:colLast="0"/>
+      <w:bookmarkStart w:id="13" w:name="_vihlggcy06ym" w:colFirst="0" w:colLast="0"/>
+      <w:bookmarkStart w:id="14" w:name="_3pizi4kpv5u2" w:colFirst="0" w:colLast="0"/>
       <w:bookmarkEnd w:id="13"/>
-      <w:r>
-        <w:t xml:space="preserve">14.1 </w:t>
-      </w:r>
-      <w:r>
-        <w:tab/>
-        <w:t>Setting</w:t>
-      </w:r>
-    </w:p>
-    <w:p>
-      <w:pPr>
-        <w:pStyle w:val="Heading2"/>
-        <w:contextualSpacing w:val="0"/>
-      </w:pPr>
-      <w:bookmarkStart w:id="14" w:name="_p1hnr6ese69y" w:colFirst="0" w:colLast="0"/>
       <w:bookmarkEnd w:id="14"/>
       <w:r>
-        <w:t xml:space="preserve">14.2 </w:t>
-      </w:r>
-      <w:r>
-        <w:tab/>
-        <w:t>Level Design</w:t>
-      </w:r>
-    </w:p>
-    <w:p>
-      <w:pPr>
-        <w:pStyle w:val="Heading2"/>
-        <w:contextualSpacing w:val="0"/>
-      </w:pPr>
-      <w:bookmarkStart w:id="15" w:name="_6j0c6x7fktyv" w:colFirst="0" w:colLast="0"/>
-      <w:bookmarkEnd w:id="15"/>
-      <w:r>
-        <w:t xml:space="preserve">14.3 </w:t>
-      </w:r>
-      <w:r>
-        <w:tab/>
-        <w:t>Audio</w:t>
-      </w:r>
-    </w:p>
-    <w:p>
-      <w:pPr>
-        <w:pStyle w:val="Heading1"/>
-        <w:contextualSpacing w:val="0"/>
-      </w:pPr>
-      <w:r>
-        <w:t>15 Procedurally Generated Content</w:t>
-      </w:r>
-    </w:p>
-    <w:p>
-      <w:pPr>
-        <w:pStyle w:val="Heading2"/>
-        <w:contextualSpacing w:val="0"/>
-      </w:pPr>
-      <w:bookmarkStart w:id="16" w:name="_vihlggcy06ym" w:colFirst="0" w:colLast="0"/>
-      <w:bookmarkEnd w:id="16"/>
-      <w:r>
-        <w:t xml:space="preserve">15.1 </w:t>
-      </w:r>
-      <w:r>
-        <w:tab/>
-        <w:t>Environment</w:t>
-      </w:r>
-    </w:p>
-    <w:p>
-      <w:pPr>
-        <w:pStyle w:val="Heading2"/>
-        <w:contextualSpacing w:val="0"/>
-      </w:pPr>
-      <w:bookmarkStart w:id="17" w:name="_2dr9oyq5d0aw" w:colFirst="0" w:colLast="0"/>
-      <w:bookmarkEnd w:id="17"/>
-      <w:r>
-        <w:t xml:space="preserve">15.2 </w:t>
-      </w:r>
-      <w:r>
-        <w:tab/>
-        <w:t>Levels</w:t>
-      </w:r>
-    </w:p>
-    <w:p>
-      <w:pPr>
-        <w:pStyle w:val="Heading2"/>
-        <w:contextualSpacing w:val="0"/>
-      </w:pPr>
-      <w:bookmarkStart w:id="18" w:name="_knfxnxc2p45m" w:colFirst="0" w:colLast="0"/>
-      <w:bookmarkEnd w:id="18"/>
-      <w:r>
-        <w:t xml:space="preserve">15.3 </w:t>
-      </w:r>
-      <w:r>
-        <w:tab/>
-        <w:t>Artificial Intelligence NPC</w:t>
-      </w:r>
-    </w:p>
-    <w:p>
-      <w:pPr>
-        <w:pStyle w:val="Heading2"/>
-        <w:contextualSpacing w:val="0"/>
-      </w:pPr>
-      <w:bookmarkStart w:id="19" w:name="_flfm37w7tqdg" w:colFirst="0" w:colLast="0"/>
-      <w:bookmarkEnd w:id="19"/>
-      <w:r>
-        <w:t xml:space="preserve">15.4 </w:t>
-      </w:r>
-      <w:r>
-        <w:tab/>
-        <w:t>Visual Arts</w:t>
-      </w:r>
-    </w:p>
-    <w:p>
-      <w:pPr>
-        <w:pStyle w:val="Heading2"/>
-        <w:contextualSpacing w:val="0"/>
-      </w:pPr>
-      <w:r>
-        <w:t xml:space="preserve">15.5 </w:t>
-      </w:r>
-      <w:r>
-        <w:tab/>
-        <w:t>Audio</w:t>
-      </w:r>
-    </w:p>
-    <w:p>
-      <w:pPr>
-        <w:pStyle w:val="Heading2"/>
-        <w:contextualSpacing w:val="0"/>
-      </w:pPr>
-      <w:bookmarkStart w:id="20" w:name="_1xe7rcbbq73z" w:colFirst="0" w:colLast="0"/>
-      <w:bookmarkEnd w:id="20"/>
-      <w:r>
-        <w:lastRenderedPageBreak/>
-        <w:t>15.6 Minimum Viable Product (MPV)</w:t>
-      </w:r>
-    </w:p>
-    <w:p>
-      <w:pPr>
-        <w:pStyle w:val="Heading1"/>
-        <w:contextualSpacing w:val="0"/>
-      </w:pPr>
-      <w:bookmarkStart w:id="21" w:name="_3pizi4kpv5u2" w:colFirst="0" w:colLast="0"/>
-      <w:bookmarkEnd w:id="21"/>
-      <w:r>
-        <w:t>16 Wish List</w:t>
-      </w:r>
-    </w:p>
-    <w:p>
-      <w:r>
-        <w:br w:type="page"/>
-      </w:r>
-    </w:p>
-    <w:p>
-      <w:pPr>
-        <w:pStyle w:val="ListParagraph"/>
-        <w:jc w:val="center"/>
-        <w:rPr>
-          <w:sz w:val="40"/>
-          <w:szCs w:val="40"/>
-        </w:rPr>
-      </w:pPr>
-      <w:r>
-        <w:rPr>
-          <w:sz w:val="40"/>
-          <w:szCs w:val="40"/>
-        </w:rPr>
-        <w:lastRenderedPageBreak/>
-        <w:t>Bibliography</w:t>
-      </w:r>
-    </w:p>
-    <w:p>
-      <w:pPr>
-        <w:rPr>
-          <w:sz w:val="32"/>
-          <w:szCs w:val="32"/>
-        </w:rPr>
-      </w:pPr>
-      <w:r>
-        <w:rPr>
-          <w:sz w:val="32"/>
-          <w:szCs w:val="32"/>
-        </w:rPr>
-        <w:t xml:space="preserve">Art: </w:t>
-      </w:r>
-    </w:p>
-    <w:p>
-      <w:pPr>
-        <w:pStyle w:val="ListParagraph"/>
-        <w:numPr>
-          <w:ilvl w:val="0"/>
-          <w:numId w:val="2"/>
-        </w:numPr>
-        <w:rPr>
-          <w:sz w:val="24"/>
-          <w:szCs w:val="24"/>
-        </w:rPr>
-      </w:pPr>
-      <w:r>
-        <w:rPr>
-          <w:sz w:val="24"/>
-          <w:szCs w:val="24"/>
-        </w:rPr>
-        <w:t>Arrow texture</w:t>
-      </w:r>
-      <w:r>
-        <w:rPr>
-          <w:sz w:val="24"/>
-          <w:szCs w:val="24"/>
-        </w:rPr>
-        <w:t>s</w:t>
-      </w:r>
-      <w:r>
-        <w:rPr>
-          <w:sz w:val="24"/>
-          <w:szCs w:val="24"/>
-        </w:rPr>
-        <w:t xml:space="preserve"> – Jacob Brooks</w:t>
-      </w:r>
-    </w:p>
-    <w:p>
-      <w:pPr>
-        <w:pStyle w:val="ListParagraph"/>
-        <w:numPr>
-          <w:ilvl w:val="0"/>
-          <w:numId w:val="2"/>
-        </w:numPr>
-        <w:rPr>
-          <w:sz w:val="24"/>
-          <w:szCs w:val="24"/>
-        </w:rPr>
-      </w:pPr>
-      <w:r>
-        <w:rPr>
-          <w:sz w:val="24"/>
-          <w:szCs w:val="24"/>
-        </w:rPr>
-        <w:t>Game logo – Jacob Brooks</w:t>
-      </w:r>
-    </w:p>
-    <w:p>
-      <w:pPr>
-        <w:pStyle w:val="ListParagraph"/>
-        <w:numPr>
-          <w:ilvl w:val="0"/>
-          <w:numId w:val="2"/>
-        </w:numPr>
-        <w:rPr>
-          <w:sz w:val="24"/>
-          <w:szCs w:val="24"/>
-        </w:rPr>
-      </w:pPr>
-      <w:r>
-        <w:rPr>
-          <w:sz w:val="24"/>
-          <w:szCs w:val="24"/>
-        </w:rPr>
-        <w:t>Menu Scene – Jacob Brooks</w:t>
-      </w:r>
-    </w:p>
-    <w:p>
-      <w:pPr>
-        <w:rPr>
-          <w:sz w:val="32"/>
-          <w:szCs w:val="32"/>
-        </w:rPr>
-      </w:pPr>
-      <w:r>
-        <w:rPr>
-          <w:sz w:val="32"/>
-          <w:szCs w:val="32"/>
-        </w:rPr>
-        <w:t>Music:</w:t>
-      </w:r>
-    </w:p>
-    <w:p>
-      <w:pPr>
-        <w:pStyle w:val="ListParagraph"/>
-        <w:numPr>
-          <w:ilvl w:val="0"/>
-          <w:numId w:val="3"/>
-        </w:numPr>
-        <w:rPr>
-          <w:sz w:val="32"/>
-          <w:szCs w:val="32"/>
-        </w:rPr>
-      </w:pPr>
-      <w:r>
-        <w:rPr>
-          <w:sz w:val="24"/>
-          <w:szCs w:val="24"/>
-        </w:rPr>
-        <w:t xml:space="preserve">Surf by Hyper Potions </w:t>
-      </w:r>
-      <w:hyperlink r:id="rId46" w:history="1">
-        <w:r>
-          <w:rPr>
-            <w:rStyle w:val="Hyperlink"/>
-            <w:sz w:val="24"/>
-            <w:szCs w:val="24"/>
-          </w:rPr>
-          <w:t>https://www.youtube.com/watch?v=yq9HF7D9MRY&amp;ab_channel=HyperPotions</w:t>
-        </w:r>
-      </w:hyperlink>
-    </w:p>
-    <w:p>
-      <w:pPr>
-        <w:pStyle w:val="ListParagraph"/>
-        <w:numPr>
-          <w:ilvl w:val="0"/>
-          <w:numId w:val="3"/>
-        </w:numPr>
-        <w:rPr>
-          <w:sz w:val="32"/>
-          <w:szCs w:val="32"/>
-        </w:rPr>
-      </w:pPr>
-      <w:r>
-        <w:rPr>
-          <w:sz w:val="24"/>
-          <w:szCs w:val="24"/>
-        </w:rPr>
-        <w:t>Tropical Resort by Hyper Potions</w:t>
-      </w:r>
-    </w:p>
-    <w:p>
-      <w:pPr>
-        <w:pStyle w:val="ListParagraph"/>
-        <w:rPr>
-          <w:sz w:val="24"/>
-          <w:szCs w:val="24"/>
-        </w:rPr>
-      </w:pPr>
-      <w:hyperlink r:id="rId47" w:history="1">
-        <w:r>
-          <w:rPr>
-            <w:rStyle w:val="Hyperlink"/>
-            <w:sz w:val="24"/>
-            <w:szCs w:val="24"/>
-          </w:rPr>
-          <w:t>https://www.youtube.com/watch?v=CaEpCuu0WMM&amp;ab_channel=HyperPotions</w:t>
-        </w:r>
-      </w:hyperlink>
-    </w:p>
-    <w:p>
-      <w:pPr>
-        <w:pStyle w:val="ListParagraph"/>
-        <w:numPr>
-          <w:ilvl w:val="0"/>
-          <w:numId w:val="3"/>
-        </w:numPr>
-        <w:rPr>
-          <w:sz w:val="32"/>
-          <w:szCs w:val="32"/>
-        </w:rPr>
-      </w:pPr>
-      <w:r>
-        <w:rPr>
-          <w:sz w:val="24"/>
-          <w:szCs w:val="24"/>
-        </w:rPr>
-        <w:t xml:space="preserve">Snow Day by Hyper Potions </w:t>
-      </w:r>
-      <w:hyperlink r:id="rId48" w:history="1">
-        <w:r>
-          <w:rPr>
-            <w:rStyle w:val="Hyperlink"/>
-            <w:sz w:val="24"/>
-            <w:szCs w:val="24"/>
-          </w:rPr>
-          <w:t>https://www.youtube.com/watch?v=SNt41lbbs64&amp;ab_channel=HyperPotions</w:t>
-        </w:r>
-      </w:hyperlink>
-    </w:p>
-    <w:p>
-      <w:pPr>
-        <w:pStyle w:val="ListParagraph"/>
-        <w:rPr>
-          <w:sz w:val="32"/>
-          <w:szCs w:val="32"/>
-        </w:rPr>
-      </w:pPr>
-    </w:p>
-    <w:p>
-      <w:pPr>
-        <w:pStyle w:val="ListParagraph"/>
-        <w:rPr>
-          <w:sz w:val="32"/>
-          <w:szCs w:val="32"/>
-        </w:rPr>
-      </w:pPr>
-    </w:p>
-    <w:p>
-      <w:pPr>
-        <w:pStyle w:val="ListParagraph"/>
-        <w:rPr>
-          <w:sz w:val="24"/>
-          <w:szCs w:val="24"/>
-        </w:rPr>
-      </w:pPr>
-    </w:p>
-    <w:p>
-      <w:r>
-        <w:br w:type="page"/>
-      </w:r>
-    </w:p>
+        <w:t>1</w:t>
+      </w:r>
+      <w:r>
+        <w:t>4</w:t>
+      </w:r>
+      <w:r>
+        <w:t xml:space="preserve"> Wish List</w:t>
+      </w:r>
+    </w:p>
+    <w:p>
+      <w:pPr>
+        <w:rPr>
+          <w:b/>
+          <w:bCs/>
+        </w:rPr>
+      </w:pPr>
+      <w:r>
+        <w:rPr>
+          <w:b/>
+          <w:bCs/>
+        </w:rPr>
+        <w:t>Add more songs</w:t>
+      </w:r>
+    </w:p>
+    <w:p>
+      <w:r>
+        <w:t>Create beat maps for more songs allowing the player to experience a wider variety</w:t>
+      </w:r>
+    </w:p>
+    <w:p/>
+    <w:p>
+      <w:pPr>
+        <w:rPr>
+          <w:b/>
+          <w:bCs/>
+        </w:rPr>
+      </w:pPr>
+      <w:r>
+        <w:rPr>
+          <w:b/>
+          <w:bCs/>
+        </w:rPr>
+        <w:t>Add more difficulties</w:t>
+      </w:r>
+    </w:p>
+    <w:p>
+      <w:r>
+        <w:t xml:space="preserve">Create multiple beat maps for each song so that players of wider skill range can play each song. </w:t>
+      </w:r>
+      <w:r>
+        <w:t>Currently, the song gets increasingly difficult the longer it goes on.</w:t>
+      </w:r>
+    </w:p>
+    <w:p/>
+    <w:sdt>
+      <w:sdtPr>
+        <w:id w:val="611335557"/>
+        <w:docPartObj>
+          <w:docPartGallery w:val="Bibliographies"/>
+          <w:docPartUnique/>
+        </w:docPartObj>
+      </w:sdtPr>
+      <w:sdtEndPr>
+        <w:rPr>
+          <w:sz w:val="22"/>
+          <w:szCs w:val="22"/>
+        </w:rPr>
+      </w:sdtEndPr>
+      <w:sdtContent>
+        <w:p>
+          <w:pPr>
+            <w:pStyle w:val="Heading1"/>
+          </w:pPr>
+          <w:r>
+            <w:t>15 Bibliography</w:t>
+          </w:r>
+          <w:bookmarkStart w:id="15" w:name="_GoBack"/>
+          <w:bookmarkEnd w:id="15"/>
+        </w:p>
+        <w:sdt>
+          <w:sdtPr>
+            <w:id w:val="111145805"/>
+            <w:bibliography/>
+          </w:sdtPr>
+          <w:sdtContent>
+            <w:p>
+              <w:pPr>
+                <w:pStyle w:val="Bibliography"/>
+                <w:ind w:left="720" w:hanging="720"/>
+                <w:rPr>
+                  <w:noProof/>
+                </w:rPr>
+              </w:pPr>
+              <w:r>
+                <w:rPr>
+                  <w:noProof/>
+                </w:rPr>
+                <w:t>Brooks, J. (2020, November 20). Beat Scroller Script.(Version 1.0) [C# Source Code]</w:t>
+              </w:r>
+            </w:p>
+            <w:p>
+              <w:pPr>
+                <w:pStyle w:val="Bibliography"/>
+                <w:ind w:left="720" w:hanging="720"/>
+                <w:rPr>
+                  <w:noProof/>
+                </w:rPr>
+              </w:pPr>
+              <w:r>
+                <w:rPr>
+                  <w:noProof/>
+                </w:rPr>
+                <w:t>Brooks, J. (2020, November 20). Button Controller Script.(Version 1.0) [C# Source Code]</w:t>
+              </w:r>
+            </w:p>
+            <w:p>
+              <w:pPr>
+                <w:pStyle w:val="Bibliography"/>
+                <w:ind w:left="720" w:hanging="720"/>
+                <w:rPr>
+                  <w:noProof/>
+                </w:rPr>
+              </w:pPr>
+              <w:r>
+                <w:rPr>
+                  <w:noProof/>
+                </w:rPr>
+                <w:t>Brooks, J. (2020, November 20). Effect Object Script.(Version 1.0) [C# Source Code]</w:t>
+              </w:r>
+            </w:p>
+            <w:p>
+              <w:pPr>
+                <w:pStyle w:val="Bibliography"/>
+                <w:ind w:left="720" w:hanging="720"/>
+                <w:rPr>
+                  <w:noProof/>
+                </w:rPr>
+              </w:pPr>
+              <w:r>
+                <w:rPr>
+                  <w:noProof/>
+                </w:rPr>
+                <w:t>Brooks, J. (2020, November 20). Game Manager Script.(Version 1.0) [C# Source Code]</w:t>
+              </w:r>
+            </w:p>
+            <w:p>
+              <w:pPr>
+                <w:pStyle w:val="Bibliography"/>
+                <w:ind w:left="720" w:hanging="720"/>
+                <w:rPr>
+                  <w:noProof/>
+                </w:rPr>
+              </w:pPr>
+              <w:r>
+                <w:rPr>
+                  <w:noProof/>
+                </w:rPr>
+                <w:t>Brooks, J. (2020, November 20). Note Object (Version 1.0) [C# Source Code]</w:t>
+              </w:r>
+            </w:p>
+            <w:p>
+              <w:pPr>
+                <w:pStyle w:val="Bibliography"/>
+                <w:ind w:left="720" w:hanging="720"/>
+                <w:rPr>
+                  <w:noProof/>
+                </w:rPr>
+              </w:pPr>
+              <w:r>
+                <w:rPr>
+                  <w:noProof/>
+                </w:rPr>
+                <w:t>Brooks, J. (2020, November 20). UI Controller (Version 1.0) [C# Source Code]</w:t>
+              </w:r>
+            </w:p>
+            <w:p>
+              <w:pPr>
+                <w:pStyle w:val="Bibliography"/>
+                <w:ind w:left="720" w:hanging="720"/>
+                <w:rPr>
+                  <w:noProof/>
+                </w:rPr>
+              </w:pPr>
+              <w:r>
+                <w:rPr>
+                  <w:noProof/>
+                </w:rPr>
+                <w:t xml:space="preserve">Brooks, J. (2020, November 20) </w:t>
+              </w:r>
+              <w:r>
+                <w:rPr>
+                  <w:i/>
+                  <w:iCs/>
+                  <w:noProof/>
+                </w:rPr>
+                <w:t>Hollow Arrow.</w:t>
+              </w:r>
+              <w:r>
+                <w:rPr>
+                  <w:noProof/>
+                </w:rPr>
+                <w:t xml:space="preserve"> </w:t>
+              </w:r>
+            </w:p>
+            <w:p>
+              <w:pPr>
+                <w:pStyle w:val="Bibliography"/>
+                <w:ind w:left="720" w:hanging="720"/>
+                <w:rPr>
+                  <w:noProof/>
+                </w:rPr>
+              </w:pPr>
+              <w:r>
+                <w:rPr>
+                  <w:noProof/>
+                </w:rPr>
+                <w:t xml:space="preserve">Brooks, J. (2020, November 20) </w:t>
+              </w:r>
+              <w:r>
+                <w:rPr>
+                  <w:i/>
+                  <w:iCs/>
+                  <w:noProof/>
+                </w:rPr>
+                <w:t>Orange Arrow.</w:t>
+              </w:r>
+              <w:r>
+                <w:rPr>
+                  <w:noProof/>
+                </w:rPr>
+                <w:t xml:space="preserve"> </w:t>
+              </w:r>
+            </w:p>
+            <w:p>
+              <w:pPr>
+                <w:pStyle w:val="Bibliography"/>
+                <w:ind w:left="720" w:hanging="720"/>
+                <w:rPr>
+                  <w:noProof/>
+                </w:rPr>
+              </w:pPr>
+              <w:r>
+                <w:rPr>
+                  <w:noProof/>
+                </w:rPr>
+                <w:t xml:space="preserve">Brooks, J. (2020, November 20) </w:t>
+              </w:r>
+              <w:r>
+                <w:rPr>
+                  <w:i/>
+                  <w:iCs/>
+                  <w:noProof/>
+                </w:rPr>
+                <w:t>Hollow Arrow Pressed.</w:t>
+              </w:r>
+              <w:r>
+                <w:rPr>
+                  <w:noProof/>
+                </w:rPr>
+                <w:t xml:space="preserve"> </w:t>
+              </w:r>
+            </w:p>
+            <w:p>
+              <w:pPr>
+                <w:pStyle w:val="Bibliography"/>
+                <w:ind w:left="720" w:hanging="720"/>
+                <w:rPr>
+                  <w:noProof/>
+                </w:rPr>
+              </w:pPr>
+              <w:r>
+                <w:rPr>
+                  <w:noProof/>
+                </w:rPr>
+                <w:t xml:space="preserve">Brooks, J. (2020, November 20) </w:t>
+              </w:r>
+              <w:r>
+                <w:rPr>
+                  <w:i/>
+                  <w:iCs/>
+                  <w:noProof/>
+                </w:rPr>
+                <w:t>background 1.</w:t>
+              </w:r>
+              <w:r>
+                <w:rPr>
+                  <w:noProof/>
+                </w:rPr>
+                <w:t xml:space="preserve"> </w:t>
+              </w:r>
+            </w:p>
+            <w:p>
+              <w:pPr>
+                <w:rPr>
+                  <w:i/>
+                  <w:iCs/>
+                  <w:noProof/>
+                </w:rPr>
+              </w:pPr>
+              <w:r>
+                <w:rPr>
+                  <w:noProof/>
+                </w:rPr>
+                <w:t xml:space="preserve">Brooks, J. (2020, November 20) </w:t>
+              </w:r>
+              <w:r>
+                <w:rPr>
+                  <w:i/>
+                  <w:iCs/>
+                  <w:noProof/>
+                </w:rPr>
+                <w:t>background 2.</w:t>
+              </w:r>
+            </w:p>
+            <w:p>
+              <w:pPr>
+                <w:rPr>
+                  <w:i/>
+                  <w:iCs/>
+                  <w:noProof/>
+                </w:rPr>
+              </w:pPr>
+              <w:r>
+                <w:rPr>
+                  <w:noProof/>
+                </w:rPr>
+                <w:t xml:space="preserve">Brooks, J. (2020, November 20) </w:t>
+              </w:r>
+              <w:r>
+                <w:rPr>
+                  <w:i/>
+                  <w:iCs/>
+                  <w:noProof/>
+                </w:rPr>
+                <w:t>GDD Splash.</w:t>
+              </w:r>
+            </w:p>
+            <w:p>
+              <w:pPr>
+                <w:rPr>
+                  <w:i/>
+                  <w:iCs/>
+                  <w:noProof/>
+                </w:rPr>
+              </w:pPr>
+              <w:r>
+                <w:rPr>
+                  <w:noProof/>
+                </w:rPr>
+                <w:t xml:space="preserve">Brooks, J. (2020, November 20) </w:t>
+              </w:r>
+              <w:r>
+                <w:rPr>
+                  <w:i/>
+                  <w:iCs/>
+                  <w:noProof/>
+                </w:rPr>
+                <w:t>Credits.</w:t>
+              </w:r>
+            </w:p>
+            <w:p>
+              <w:pPr>
+                <w:rPr>
+                  <w:i/>
+                  <w:iCs/>
+                  <w:noProof/>
+                </w:rPr>
+              </w:pPr>
+              <w:r>
+                <w:rPr>
+                  <w:noProof/>
+                </w:rPr>
+                <w:t xml:space="preserve">Brooks, J. (2020, November 20) </w:t>
+              </w:r>
+              <w:r>
+                <w:rPr>
+                  <w:i/>
+                  <w:iCs/>
+                  <w:noProof/>
+                </w:rPr>
+                <w:t>Play Button.</w:t>
+              </w:r>
+            </w:p>
+            <w:p>
+              <w:r>
+                <w:rPr>
+                  <w:noProof/>
+                </w:rPr>
+                <w:t xml:space="preserve">Brooks, J. (2020, November 20) </w:t>
+              </w:r>
+              <w:r>
+                <w:rPr>
+                  <w:i/>
+                  <w:iCs/>
+                  <w:noProof/>
+                </w:rPr>
+                <w:t>Back Button.</w:t>
+              </w:r>
+            </w:p>
+            <w:p>
+              <w:r>
+                <w:rPr>
+                  <w:noProof/>
+                </w:rPr>
+                <w:t xml:space="preserve">Brooks, J. (2020, November 20) </w:t>
+              </w:r>
+              <w:r>
+                <w:rPr>
+                  <w:i/>
+                  <w:iCs/>
+                  <w:noProof/>
+                </w:rPr>
+                <w:t>Credits Button.</w:t>
+              </w:r>
+            </w:p>
+            <w:p>
+              <w:pPr>
+                <w:rPr>
+                  <w:i/>
+                  <w:iCs/>
+                  <w:noProof/>
+                </w:rPr>
+              </w:pPr>
+              <w:r>
+                <w:rPr>
+                  <w:noProof/>
+                </w:rPr>
+                <w:t xml:space="preserve">Brooks, J. (2020, November 20) </w:t>
+              </w:r>
+              <w:r>
+                <w:rPr>
+                  <w:i/>
+                  <w:iCs/>
+                  <w:noProof/>
+                </w:rPr>
+                <w:t>Quit Button.</w:t>
+              </w:r>
+            </w:p>
+            <w:p>
+              <w:pPr>
+                <w:pStyle w:val="Bibliography"/>
+                <w:ind w:left="720" w:hanging="720"/>
+                <w:rPr>
+                  <w:noProof/>
+                </w:rPr>
+              </w:pPr>
+              <w:r>
+                <w:rPr>
+                  <w:noProof/>
+                </w:rPr>
+                <w:t>NoCopyrightSounds (2020). Chime - Lifelong.</w:t>
+              </w:r>
+            </w:p>
+            <w:p>
+              <w:pPr>
+                <w:pStyle w:val="Bibliography"/>
+                <w:ind w:left="720" w:hanging="720"/>
+                <w:rPr>
+                  <w:noProof/>
+                </w:rPr>
+              </w:pPr>
+              <w:r>
+                <w:rPr>
+                  <w:noProof/>
+                </w:rPr>
+                <w:t>freesound.org (n.d.). Buttonchime_02_up.</w:t>
+              </w:r>
+            </w:p>
+            <w:p>
+              <w:pPr>
+                <w:pStyle w:val="Bibliography"/>
+                <w:ind w:left="720" w:hanging="720"/>
+                <w:rPr>
+                  <w:noProof/>
+                </w:rPr>
+              </w:pPr>
+              <w:r>
+                <w:rPr>
+                  <w:noProof/>
+                </w:rPr>
+                <w:t xml:space="preserve">freesound.org (n.d.). </w:t>
+              </w:r>
+              <w:r>
+                <w:t>broumbroum_sf3-sfx-menu-back</w:t>
+              </w:r>
+              <w:r>
+                <w:rPr>
+                  <w:noProof/>
+                </w:rPr>
+                <w:t>.</w:t>
+              </w:r>
+            </w:p>
+            <w:p>
+              <w:pPr>
+                <w:rPr>
+                  <w:i/>
+                  <w:iCs/>
+                  <w:noProof/>
+                </w:rPr>
+              </w:pPr>
+            </w:p>
+            <w:p/>
+            <w:p/>
+            <w:p/>
+            <w:p/>
+            <w:p/>
+            <w:p>
+              <w:pPr>
+                <w:pStyle w:val="Bibliography"/>
+                <w:ind w:left="720" w:hanging="720"/>
+              </w:pPr>
+            </w:p>
+          </w:sdtContent>
+        </w:sdt>
+      </w:sdtContent>
+    </w:sdt>
+    <w:p/>
     <w:p/>
     <w:sectPr>
       <w:pgSz w:w="12240" w:h="15840"/>
@@ -3351,6 +4604,7 @@
     <w:name w:val="heading 1"/>
     <w:basedOn w:val="Normal"/>
     <w:next w:val="Normal"/>
+    <w:link w:val="Heading1Char"/>
     <w:uiPriority w:val="9"/>
     <w:qFormat/>
     <w:pPr>
@@ -3580,6 +4834,25 @@
       <w:color w:val="605E5C"/>
       <w:shd w:val="clear" w:color="auto" w:fill="E1DFDD"/>
     </w:rPr>
+  </w:style>
+  <w:style w:type="character" w:customStyle="1" w:styleId="Heading1Char">
+    <w:name w:val="Heading 1 Char"/>
+    <w:basedOn w:val="DefaultParagraphFont"/>
+    <w:link w:val="Heading1"/>
+    <w:uiPriority w:val="9"/>
+    <w:rsid w:val="003A32D1"/>
+    <w:rPr>
+      <w:sz w:val="40"/>
+      <w:szCs w:val="40"/>
+    </w:rPr>
+  </w:style>
+  <w:style w:type="paragraph" w:styleId="Bibliography">
+    <w:name w:val="Bibliography"/>
+    <w:basedOn w:val="Normal"/>
+    <w:next w:val="Normal"/>
+    <w:uiPriority w:val="37"/>
+    <w:unhideWhenUsed/>
+    <w:rsid w:val="003A32D1"/>
   </w:style>
 </w:styles>
 </file>
@@ -3877,4 +5150,104 @@
     </a:ext>
   </a:extLst>
 </a:theme>
+</file>
+
+<file path=customXml/item1.xml><?xml version="1.0" encoding="utf-8"?>
+<b:Sources xmlns:b="http://schemas.openxmlformats.org/officeDocument/2006/bibliography" xmlns="http://schemas.openxmlformats.org/officeDocument/2006/bibliography" SelectedStyle="\APASixthEditionOfficeOnline.xsl" StyleName="APA" Version="6">
+  <b:Source>
+    <b:Tag>Jac</b:Tag>
+    <b:SourceType>DocumentFromInternetSite</b:SourceType>
+    <b:Guid>{8E0827F0-F643-4AFF-9ABD-C1A36A0E2FF4}</b:Guid>
+    <b:Title>Beat Scroller Script</b:Title>
+    <b:Author>
+      <b:Author>
+        <b:NameList>
+          <b:Person>
+            <b:Last>Brooks</b:Last>
+            <b:First>Jacob</b:First>
+          </b:Person>
+        </b:NameList>
+      </b:Author>
+    </b:Author>
+    <b:RefOrder>2</b:RefOrder>
+  </b:Source>
+  <b:Source>
+    <b:Tag>Jac20</b:Tag>
+    <b:SourceType>ElectronicSource</b:SourceType>
+    <b:Guid>{588B21C6-7D49-46CB-9992-6DEFAA9A7517}</b:Guid>
+    <b:Title>Beat Scroller Script</b:Title>
+    <b:Year>2020</b:Year>
+    <b:Month>November</b:Month>
+    <b:Day>20</b:Day>
+    <b:Author>
+      <b:Author>
+        <b:NameList>
+          <b:Person>
+            <b:Last>Brooks</b:Last>
+            <b:First>Jacob</b:First>
+          </b:Person>
+        </b:NameList>
+      </b:Author>
+    </b:Author>
+    <b:RefOrder>3</b:RefOrder>
+  </b:Source>
+  <b:Source>
+    <b:Tag>Jac1</b:Tag>
+    <b:SourceType>Art</b:SourceType>
+    <b:Guid>{D1308005-FD2E-4C52-8B35-B20DC97210DD}</b:Guid>
+    <b:Title>Hollow Arrow</b:Title>
+    <b:Author>
+      <b:Artist>
+        <b:NameList>
+          <b:Person>
+            <b:Last>Brooks</b:Last>
+            <b:First>Jacob</b:First>
+          </b:Person>
+        </b:NameList>
+      </b:Artist>
+    </b:Author>
+    <b:RefOrder>4</b:RefOrder>
+  </b:Source>
+  <b:Source>
+    <b:Tag>NoC20</b:Tag>
+    <b:SourceType>SoundRecording</b:SourceType>
+    <b:Guid>{4B59C643-303B-404C-B229-88C222D258B3}</b:Guid>
+    <b:Title>Chime - Lifelong</b:Title>
+    <b:Author>
+      <b:Composer>
+        <b:NameList>
+          <b:Person>
+            <b:Last>NoCopyrightSounds</b:Last>
+          </b:Person>
+        </b:NameList>
+      </b:Composer>
+    </b:Author>
+    <b:Year>2020</b:Year>
+    <b:RefOrder>5</b:RefOrder>
+  </b:Source>
+  <b:Source>
+    <b:Tag>fre</b:Tag>
+    <b:SourceType>SoundRecording</b:SourceType>
+    <b:Guid>{138F426D-E4CE-4C99-A495-0263630DF350}</b:Guid>
+    <b:Author>
+      <b:Composer>
+        <b:NameList>
+          <b:Person>
+            <b:Last>freesound.org</b:Last>
+          </b:Person>
+        </b:NameList>
+      </b:Composer>
+    </b:Author>
+    <b:Title>Buttonchime_02_up</b:Title>
+    <b:RefOrder>1</b:RefOrder>
+  </b:Source>
+</b:Sources>
+</file>
+
+<file path=customXml/itemProps1.xml><?xml version="1.0" encoding="utf-8"?>
+<ds:datastoreItem xmlns:ds="http://schemas.openxmlformats.org/officeDocument/2006/customXml" ds:itemID="{635D1F15-53F2-4C8C-93E2-146F5BC076E3}">
+  <ds:schemaRefs>
+    <ds:schemaRef ds:uri="http://schemas.openxmlformats.org/officeDocument/2006/bibliography"/>
+  </ds:schemaRefs>
+</ds:datastoreItem>
 </file>
</xml_diff>